<commit_message>
V8 Backend labs 1.1 is ready
</commit_message>
<xml_diff>
--- a/static/documents/laba11.docx
+++ b/static/documents/laba11.docx
@@ -409,31 +409,7 @@
     </w:p>
     <w:p>
       <w:pPr>
-        <w:tabs>
-          <w:tab w:val="left" w:pos="851"/>
-          <w:tab w:val="left" w:pos="5670"/>
-        </w:tabs>
-        <w:spacing w:line="360" w:lineRule="auto"/>
-        <w:ind w:firstLine="709"/>
-        <w:jc w:val="both"/>
-        <w:rPr>
-          <w:color w:val="00B050"/>
-        </w:rPr>
-      </w:pPr>
-      <w:r>
-        <w:rPr>
-          <w:color w:val="00B050"/>
-        </w:rPr>
-        <w:t>Механическое движение тел – изменение их положения в пространстве с течением времени. Движение тела подразделяется на три вида:</w:t>
-      </w:r>
-    </w:p>
-    <w:p>
-      <w:pPr>
         <w:pStyle w:val="a4"/>
-        <w:numPr>
-          <w:ilvl w:val="0"/>
-          <w:numId w:val="3"/>
-        </w:numPr>
         <w:tabs>
           <w:tab w:val="left" w:pos="851"/>
           <w:tab w:val="left" w:pos="5670"/>
@@ -442,29 +418,37 @@
         <w:ind w:left="0"/>
         <w:jc w:val="both"/>
         <w:rPr>
-          <w:color w:val="00B050"/>
+          <w:color w:val="000000" w:themeColor="text1"/>
+          <w:lang w:val="en-US"/>
         </w:rPr>
       </w:pPr>
       <w:r>
         <w:rPr>
-          <w:color w:val="00B050"/>
-        </w:rPr>
-        <w:t>поступательное – все точки тела движутся одинаково (скорость и ускорение всех точек тела одинако</w:t>
+          <w:color w:val="000000" w:themeColor="text1"/>
+          <w:lang w:val="en-US"/>
+        </w:rPr>
+        <w:t>{{</w:t>
       </w:r>
+      <w:proofErr w:type="spellStart"/>
       <w:r>
         <w:rPr>
-          <w:color w:val="00B050"/>
-        </w:rPr>
-        <w:t>вы и по величине, и по направлению);</w:t>
+          <w:color w:val="000000" w:themeColor="text1"/>
+          <w:lang w:val="en-US"/>
+        </w:rPr>
+        <w:t>theor</w:t>
+      </w:r>
+      <w:proofErr w:type="spellEnd"/>
+      <w:r>
+        <w:rPr>
+          <w:color w:val="000000" w:themeColor="text1"/>
+          <w:lang w:val="en-US"/>
+        </w:rPr>
+        <w:t>}}</w:t>
       </w:r>
     </w:p>
     <w:p>
       <w:pPr>
         <w:pStyle w:val="a4"/>
-        <w:numPr>
-          <w:ilvl w:val="0"/>
-          <w:numId w:val="3"/>
-        </w:numPr>
         <w:tabs>
           <w:tab w:val="left" w:pos="851"/>
           <w:tab w:val="left" w:pos="5670"/>
@@ -473,272 +457,8 @@
         <w:ind w:left="0"/>
         <w:jc w:val="both"/>
         <w:rPr>
-          <w:color w:val="00B050"/>
-        </w:rPr>
-      </w:pPr>
-      <w:r>
-        <w:rPr>
-          <w:color w:val="00B050"/>
-        </w:rPr>
-        <w:t>вращательное – все точки тела движутся по окружностям вокруг общего центра или оси;</w:t>
-      </w:r>
-    </w:p>
-    <w:p>
-      <w:pPr>
-        <w:pStyle w:val="a4"/>
-        <w:numPr>
-          <w:ilvl w:val="0"/>
-          <w:numId w:val="3"/>
-        </w:numPr>
-        <w:tabs>
-          <w:tab w:val="left" w:pos="851"/>
-          <w:tab w:val="left" w:pos="5670"/>
-        </w:tabs>
-        <w:spacing w:line="360" w:lineRule="auto"/>
-        <w:ind w:left="0"/>
-        <w:jc w:val="both"/>
-        <w:rPr>
-          <w:color w:val="00B050"/>
-        </w:rPr>
-      </w:pPr>
-      <w:r>
-        <w:rPr>
-          <w:color w:val="00B050"/>
-        </w:rPr>
-        <w:t>колебательное – все точки тела совершают возвратно-колебательное или возвратно-вращательное движение.</w:t>
-      </w:r>
-    </w:p>
-    <w:p>
-      <w:pPr>
-        <w:tabs>
-          <w:tab w:val="left" w:pos="851"/>
-          <w:tab w:val="left" w:pos="5670"/>
-        </w:tabs>
-        <w:spacing w:line="360" w:lineRule="auto"/>
-        <w:ind w:firstLine="709"/>
-        <w:jc w:val="both"/>
-        <w:rPr>
-          <w:color w:val="00B050"/>
-        </w:rPr>
-      </w:pPr>
-      <w:r>
-        <w:rPr>
-          <w:color w:val="00B050"/>
-        </w:rPr>
-        <w:t xml:space="preserve">Существует множество различных видов периодических колебаний, простейшими из которых являются гармонические колебания – колебания, при которых физическая (или любая другая) величина изменяется с течением времени по синусоидальному или </w:t>
-      </w:r>
-      <w:proofErr w:type="spellStart"/>
-      <w:r>
-        <w:rPr>
-          <w:color w:val="00B050"/>
-        </w:rPr>
-        <w:t>косинусоидальному</w:t>
-      </w:r>
-      <w:proofErr w:type="spellEnd"/>
-      <w:r>
-        <w:rPr>
-          <w:color w:val="00B050"/>
-        </w:rPr>
-        <w:t xml:space="preserve"> закону.</w:t>
-      </w:r>
-    </w:p>
-    <w:p>
-      <w:pPr>
-        <w:tabs>
-          <w:tab w:val="left" w:pos="851"/>
-          <w:tab w:val="left" w:pos="5670"/>
-        </w:tabs>
-        <w:spacing w:line="360" w:lineRule="auto"/>
-        <w:ind w:firstLine="709"/>
-        <w:jc w:val="both"/>
-        <w:rPr>
-          <w:color w:val="00B050"/>
-        </w:rPr>
-      </w:pPr>
-      <w:r>
-        <w:rPr>
-          <w:color w:val="00B050"/>
-        </w:rPr>
-        <w:t xml:space="preserve">Гармонические колебания происходят только </w:t>
-      </w:r>
-      <w:r>
-        <w:rPr>
-          <w:color w:val="00B050"/>
-        </w:rPr>
-        <w:t xml:space="preserve">под действием внутренних упругих, или на них похожих, </w:t>
-      </w:r>
-      <w:proofErr w:type="spellStart"/>
-      <w:r>
-        <w:rPr>
-          <w:color w:val="00B050"/>
-        </w:rPr>
-        <w:t>квазиупругих</w:t>
-      </w:r>
-      <w:proofErr w:type="spellEnd"/>
-      <w:r>
-        <w:rPr>
-          <w:color w:val="00B050"/>
-        </w:rPr>
-        <w:t xml:space="preserve"> сил. Колебания, происходящие только под действием внутренних сил, называются свободными (или собственными).</w:t>
-      </w:r>
-    </w:p>
-    <w:p>
-      <w:pPr>
-        <w:tabs>
-          <w:tab w:val="left" w:pos="851"/>
-          <w:tab w:val="left" w:pos="5670"/>
-        </w:tabs>
-        <w:spacing w:line="360" w:lineRule="auto"/>
-        <w:ind w:firstLine="709"/>
-        <w:jc w:val="both"/>
-        <w:rPr>
-          <w:color w:val="00B050"/>
-        </w:rPr>
-      </w:pPr>
-      <w:r>
-        <w:rPr>
-          <w:color w:val="00B050"/>
-        </w:rPr>
-        <w:t xml:space="preserve">Примером механических гармоничных колебаний под действием </w:t>
-      </w:r>
-      <w:proofErr w:type="spellStart"/>
-      <w:r>
-        <w:rPr>
-          <w:color w:val="00B050"/>
-        </w:rPr>
-        <w:t>квазиупругих</w:t>
-      </w:r>
-      <w:proofErr w:type="spellEnd"/>
-      <w:r>
-        <w:rPr>
-          <w:color w:val="00B050"/>
-        </w:rPr>
-        <w:t xml:space="preserve"> сил является колебание математического маятника. Математическим маятником называют идеализированную систему, состоящую из невесомой и нерастяжимой нити, на которой подвешена масса, сосредоточенная в одной точке.</w:t>
-      </w:r>
-    </w:p>
-    <w:p>
-      <w:pPr>
-        <w:tabs>
-          <w:tab w:val="left" w:pos="851"/>
-          <w:tab w:val="left" w:pos="5670"/>
-        </w:tabs>
-        <w:spacing w:line="360" w:lineRule="auto"/>
-        <w:ind w:firstLine="709"/>
-        <w:jc w:val="both"/>
-        <w:rPr>
-          <w:color w:val="00B050"/>
-        </w:rPr>
-      </w:pPr>
-      <w:r>
-        <w:rPr>
-          <w:color w:val="00B050"/>
-        </w:rPr>
-        <w:t>Закономерности движения планет и их спутников, падения тел на Землю, колебания маятников и тому подобные явления свидетельствуют о существовании сил взаимного притяжения между телами. Эти силы подчиняются закону Всемирного тяготения (гравитации), установленному Ньютоном.</w:t>
-      </w:r>
-    </w:p>
-    <w:p>
-      <w:pPr>
-        <w:tabs>
-          <w:tab w:val="left" w:pos="851"/>
-          <w:tab w:val="left" w:pos="5670"/>
-        </w:tabs>
-        <w:spacing w:line="360" w:lineRule="auto"/>
-        <w:ind w:firstLine="709"/>
-        <w:jc w:val="both"/>
-        <w:rPr>
-          <w:color w:val="00B050"/>
-        </w:rPr>
-      </w:pPr>
-      <w:r>
-        <w:rPr>
-          <w:color w:val="00B050"/>
-        </w:rPr>
-        <w:lastRenderedPageBreak/>
-        <w:t>Одним из проявлений силы Всемирного тяготения является сила тяжести. Движение тела под действием только одной силы тяжести называют свободным падением, а ускорение, приобретаемое телом</w:t>
-      </w:r>
-      <w:r>
-        <w:rPr>
-          <w:color w:val="00B050"/>
-        </w:rPr>
-        <w:t xml:space="preserve"> под действием этой силы, называется ускорением свободного падения.</w:t>
-      </w:r>
-    </w:p>
-    <w:p>
-      <w:pPr>
-        <w:tabs>
-          <w:tab w:val="left" w:pos="851"/>
-          <w:tab w:val="left" w:pos="5670"/>
-        </w:tabs>
-        <w:spacing w:line="360" w:lineRule="auto"/>
-        <w:ind w:firstLine="709"/>
-        <w:jc w:val="both"/>
-        <w:rPr>
-          <w:color w:val="00B050"/>
-        </w:rPr>
-      </w:pPr>
-      <w:r>
-        <w:rPr>
-          <w:color w:val="00B050"/>
-        </w:rPr>
-        <w:t>Ускорение свободного падения в данной точке пространства одинаково для всех тел и не зависит ни от материала тела, ни от его размеров. Кроме того, не шарообразность формы Земли, а также действие на тела центробежной силы инерции за счёт суточного вращения Земли, приводит к зависимости ускорения свободного падения, а следовательно, и силы тяжести, от географической широты места. Вблизи земной поверхности максимальное ускорение имеют тела на полюсах (9,83 м/с</w:t>
-      </w:r>
-      <w:r>
-        <w:rPr>
-          <w:color w:val="00B050"/>
-          <w:vertAlign w:val="superscript"/>
-        </w:rPr>
-        <w:t>2</w:t>
-      </w:r>
-      <w:r>
-        <w:rPr>
-          <w:color w:val="00B050"/>
-        </w:rPr>
-        <w:t>) и минимальное на экваторе (9,78 м/с</w:t>
-      </w:r>
-      <w:r>
-        <w:rPr>
-          <w:color w:val="00B050"/>
-          <w:vertAlign w:val="superscript"/>
-        </w:rPr>
-        <w:t>2</w:t>
-      </w:r>
-      <w:r>
-        <w:rPr>
-          <w:color w:val="00B050"/>
-        </w:rPr>
-        <w:t>). На широте 45</w:t>
-      </w:r>
-      <w:r>
-        <w:rPr>
-          <w:color w:val="00B050"/>
-        </w:rPr>
-        <w:t>° оно равно 9,80665 м/с</w:t>
-      </w:r>
-      <w:r>
-        <w:rPr>
-          <w:color w:val="00B050"/>
-          <w:vertAlign w:val="superscript"/>
-        </w:rPr>
-        <w:t xml:space="preserve">2 </w:t>
-      </w:r>
-      <w:r>
-        <w:rPr>
-          <w:color w:val="00B050"/>
-        </w:rPr>
-        <w:t>и называется «стандартным ускорением».</w:t>
-      </w:r>
-    </w:p>
-    <w:p>
-      <w:pPr>
-        <w:tabs>
-          <w:tab w:val="left" w:pos="851"/>
-          <w:tab w:val="left" w:pos="5670"/>
-        </w:tabs>
-        <w:spacing w:line="360" w:lineRule="auto"/>
-        <w:ind w:firstLine="709"/>
-        <w:jc w:val="both"/>
-        <w:rPr>
-          <w:color w:val="00B050"/>
+          <w:color w:val="000000" w:themeColor="text1"/>
+          <w:lang w:val="en-US"/>
         </w:rPr>
       </w:pPr>
     </w:p>
@@ -772,15 +492,16 @@
     <w:tbl>
       <w:tblPr>
         <w:tblStyle w:val="a3"/>
-        <w:tblW w:w="7933" w:type="dxa"/>
-        <w:tblInd w:w="559" w:type="dxa"/>
+        <w:tblW w:w="9488" w:type="dxa"/>
+        <w:tblInd w:w="-5" w:type="dxa"/>
         <w:tblLayout w:type="fixed"/>
         <w:tblLook w:val="04A0" w:firstRow="1" w:lastRow="0" w:firstColumn="1" w:lastColumn="0" w:noHBand="0" w:noVBand="1"/>
       </w:tblPr>
       <w:tblGrid>
-        <w:gridCol w:w="1555"/>
-        <w:gridCol w:w="1134"/>
+        <w:gridCol w:w="996"/>
+        <w:gridCol w:w="1417"/>
         <w:gridCol w:w="1701"/>
+        <w:gridCol w:w="1831"/>
         <w:gridCol w:w="1984"/>
         <w:gridCol w:w="1559"/>
       </w:tblGrid>
@@ -790,7 +511,7 @@
         </w:trPr>
         <w:tc>
           <w:tcPr>
-            <w:tcW w:w="1555" w:type="dxa"/>
+            <w:tcW w:w="996" w:type="dxa"/>
             <w:vAlign w:val="center"/>
           </w:tcPr>
           <w:p>
@@ -811,13 +532,13 @@
                 <w:b/>
                 <w:bCs/>
               </w:rPr>
-              <w:t>№ измерения</w:t>
-            </w:r>
-          </w:p>
-        </w:tc>
-        <w:tc>
-          <w:tcPr>
-            <w:tcW w:w="1134" w:type="dxa"/>
+              <w:t>№ Опыта</w:t>
+            </w:r>
+          </w:p>
+        </w:tc>
+        <w:tc>
+          <w:tcPr>
+            <w:tcW w:w="1417" w:type="dxa"/>
             <w:vAlign w:val="center"/>
           </w:tcPr>
           <w:p>
@@ -837,22 +558,49 @@
               <w:rPr>
                 <w:b/>
                 <w:bCs/>
-                <w:lang w:val="en-US"/>
-              </w:rPr>
-              <w:t>L</w:t>
-            </w:r>
-            <w:r>
+              </w:rPr>
+              <w:t>№ измерения</w:t>
+            </w:r>
+          </w:p>
+        </w:tc>
+        <w:tc>
+          <w:tcPr>
+            <w:tcW w:w="1701" w:type="dxa"/>
+            <w:vAlign w:val="center"/>
+          </w:tcPr>
+          <w:p>
+            <w:pPr>
+              <w:tabs>
+                <w:tab w:val="left" w:pos="851"/>
+                <w:tab w:val="left" w:pos="5670"/>
+              </w:tabs>
+              <w:spacing w:line="360" w:lineRule="auto"/>
+              <w:jc w:val="center"/>
               <w:rPr>
                 <w:b/>
                 <w:bCs/>
               </w:rPr>
+            </w:pPr>
+            <w:r>
+              <w:rPr>
+                <w:b/>
+                <w:bCs/>
+                <w:lang w:val="en-US"/>
+              </w:rPr>
+              <w:t>L</w:t>
+            </w:r>
+            <w:r>
+              <w:rPr>
+                <w:b/>
+                <w:bCs/>
+              </w:rPr>
               <w:t>, м</w:t>
             </w:r>
           </w:p>
         </w:tc>
         <w:tc>
           <w:tcPr>
-            <w:tcW w:w="1701" w:type="dxa"/>
+            <w:tcW w:w="1831" w:type="dxa"/>
             <w:vAlign w:val="center"/>
           </w:tcPr>
           <w:p>
@@ -980,7 +728,8 @@
         </w:trPr>
         <w:tc>
           <w:tcPr>
-            <w:tcW w:w="1555" w:type="dxa"/>
+            <w:tcW w:w="996" w:type="dxa"/>
+            <w:vMerge w:val="restart"/>
             <w:vAlign w:val="center"/>
           </w:tcPr>
           <w:p>
@@ -999,28 +748,20 @@
         </w:tc>
         <w:tc>
           <w:tcPr>
-            <w:tcW w:w="1134" w:type="dxa"/>
-            <w:vAlign w:val="center"/>
-          </w:tcPr>
-          <w:p>
-            <w:pPr>
-              <w:tabs>
-                <w:tab w:val="left" w:pos="851"/>
-                <w:tab w:val="left" w:pos="5670"/>
-              </w:tabs>
-              <w:spacing w:line="360" w:lineRule="auto"/>
-              <w:jc w:val="center"/>
-              <w:rPr>
-                <w:color w:val="000000" w:themeColor="text1"/>
-                <w:lang w:val="en-US"/>
-              </w:rPr>
-            </w:pPr>
-            <w:r>
-              <w:rPr>
-                <w:color w:val="000000" w:themeColor="text1"/>
-                <w:lang w:val="en-US"/>
-              </w:rPr>
-              <w:t>{{l1}}</w:t>
+            <w:tcW w:w="1417" w:type="dxa"/>
+            <w:vAlign w:val="center"/>
+          </w:tcPr>
+          <w:p>
+            <w:pPr>
+              <w:tabs>
+                <w:tab w:val="left" w:pos="851"/>
+                <w:tab w:val="left" w:pos="5670"/>
+              </w:tabs>
+              <w:spacing w:line="360" w:lineRule="auto"/>
+              <w:jc w:val="center"/>
+            </w:pPr>
+            <w:r>
+              <w:t>1</w:t>
             </w:r>
           </w:p>
         </w:tc>
@@ -1047,7 +788,60 @@
                 <w:color w:val="000000" w:themeColor="text1"/>
                 <w:lang w:val="en-US"/>
               </w:rPr>
-              <w:t>{{t1}}</w:t>
+              <w:t>{{l</w:t>
+            </w:r>
+            <w:r>
+              <w:rPr>
+                <w:color w:val="000000" w:themeColor="text1"/>
+              </w:rPr>
+              <w:t>1</w:t>
+            </w:r>
+            <w:r>
+              <w:rPr>
+                <w:color w:val="000000" w:themeColor="text1"/>
+                <w:lang w:val="en-US"/>
+              </w:rPr>
+              <w:t>1}}</w:t>
+            </w:r>
+          </w:p>
+        </w:tc>
+        <w:tc>
+          <w:tcPr>
+            <w:tcW w:w="1831" w:type="dxa"/>
+            <w:vAlign w:val="center"/>
+          </w:tcPr>
+          <w:p>
+            <w:pPr>
+              <w:tabs>
+                <w:tab w:val="left" w:pos="851"/>
+                <w:tab w:val="left" w:pos="5670"/>
+              </w:tabs>
+              <w:spacing w:line="360" w:lineRule="auto"/>
+              <w:jc w:val="center"/>
+              <w:rPr>
+                <w:color w:val="000000" w:themeColor="text1"/>
+                <w:lang w:val="en-US"/>
+              </w:rPr>
+            </w:pPr>
+            <w:r>
+              <w:rPr>
+                <w:color w:val="000000" w:themeColor="text1"/>
+                <w:lang w:val="en-US"/>
+              </w:rPr>
+              <w:t>{{t</w:t>
+            </w:r>
+            <w:r>
+              <w:rPr>
+                <w:color w:val="000000" w:themeColor="text1"/>
+              </w:rPr>
+              <w:t>1</w:t>
+            </w:r>
+            <w:r>
+              <w:rPr>
+                <w:color w:val="000000" w:themeColor="text1"/>
+                <w:lang w:val="en-US"/>
+              </w:rPr>
+              <w:t>1}}</w:t>
             </w:r>
           </w:p>
         </w:tc>
@@ -1089,6 +883,12 @@
             <w:r>
               <w:rPr>
                 <w:color w:val="000000" w:themeColor="text1"/>
+              </w:rPr>
+              <w:t>1</w:t>
+            </w:r>
+            <w:r>
+              <w:rPr>
+                <w:color w:val="000000" w:themeColor="text1"/>
                 <w:lang w:val="en-US"/>
               </w:rPr>
               <w:t>}}</w:t>
@@ -1119,7 +919,20 @@
                 <w:color w:val="000000" w:themeColor="text1"/>
                 <w:lang w:val="en-US"/>
               </w:rPr>
-              <w:t>{{gravity}}</w:t>
+              <w:t>{{gravity</w:t>
+            </w:r>
+            <w:r>
+              <w:rPr>
+                <w:color w:val="000000" w:themeColor="text1"/>
+              </w:rPr>
+              <w:t>1</w:t>
+            </w:r>
+            <w:r>
+              <w:rPr>
+                <w:color w:val="000000" w:themeColor="text1"/>
+                <w:lang w:val="en-US"/>
+              </w:rPr>
+              <w:t>}}</w:t>
             </w:r>
           </w:p>
         </w:tc>
@@ -1130,7 +943,24 @@
         </w:trPr>
         <w:tc>
           <w:tcPr>
-            <w:tcW w:w="1555" w:type="dxa"/>
+            <w:tcW w:w="996" w:type="dxa"/>
+            <w:vMerge/>
+            <w:vAlign w:val="center"/>
+          </w:tcPr>
+          <w:p>
+            <w:pPr>
+              <w:tabs>
+                <w:tab w:val="left" w:pos="851"/>
+                <w:tab w:val="left" w:pos="5670"/>
+              </w:tabs>
+              <w:spacing w:line="360" w:lineRule="auto"/>
+              <w:jc w:val="center"/>
+            </w:pPr>
+          </w:p>
+        </w:tc>
+        <w:tc>
+          <w:tcPr>
+            <w:tcW w:w="1417" w:type="dxa"/>
             <w:vAlign w:val="center"/>
           </w:tcPr>
           <w:p>
@@ -1149,33 +979,6 @@
         </w:tc>
         <w:tc>
           <w:tcPr>
-            <w:tcW w:w="1134" w:type="dxa"/>
-            <w:vAlign w:val="center"/>
-          </w:tcPr>
-          <w:p>
-            <w:pPr>
-              <w:tabs>
-                <w:tab w:val="left" w:pos="851"/>
-                <w:tab w:val="left" w:pos="5670"/>
-              </w:tabs>
-              <w:spacing w:line="360" w:lineRule="auto"/>
-              <w:jc w:val="center"/>
-              <w:rPr>
-                <w:color w:val="000000" w:themeColor="text1"/>
-                <w:lang w:val="en-US"/>
-              </w:rPr>
-            </w:pPr>
-            <w:r>
-              <w:rPr>
-                <w:color w:val="000000" w:themeColor="text1"/>
-                <w:lang w:val="en-US"/>
-              </w:rPr>
-              <w:t>{{l2}}</w:t>
-            </w:r>
-          </w:p>
-        </w:tc>
-        <w:tc>
-          <w:tcPr>
             <w:tcW w:w="1701" w:type="dxa"/>
             <w:vAlign w:val="center"/>
           </w:tcPr>
@@ -1197,7 +1000,60 @@
                 <w:color w:val="000000" w:themeColor="text1"/>
                 <w:lang w:val="en-US"/>
               </w:rPr>
-              <w:t>{{t2}}</w:t>
+              <w:t>{{l</w:t>
+            </w:r>
+            <w:r>
+              <w:rPr>
+                <w:color w:val="000000" w:themeColor="text1"/>
+              </w:rPr>
+              <w:t>1</w:t>
+            </w:r>
+            <w:r>
+              <w:rPr>
+                <w:color w:val="000000" w:themeColor="text1"/>
+                <w:lang w:val="en-US"/>
+              </w:rPr>
+              <w:t>2}}</w:t>
+            </w:r>
+          </w:p>
+        </w:tc>
+        <w:tc>
+          <w:tcPr>
+            <w:tcW w:w="1831" w:type="dxa"/>
+            <w:vAlign w:val="center"/>
+          </w:tcPr>
+          <w:p>
+            <w:pPr>
+              <w:tabs>
+                <w:tab w:val="left" w:pos="851"/>
+                <w:tab w:val="left" w:pos="5670"/>
+              </w:tabs>
+              <w:spacing w:line="360" w:lineRule="auto"/>
+              <w:jc w:val="center"/>
+              <w:rPr>
+                <w:color w:val="000000" w:themeColor="text1"/>
+                <w:lang w:val="en-US"/>
+              </w:rPr>
+            </w:pPr>
+            <w:r>
+              <w:rPr>
+                <w:color w:val="000000" w:themeColor="text1"/>
+                <w:lang w:val="en-US"/>
+              </w:rPr>
+              <w:t>{{t</w:t>
+            </w:r>
+            <w:r>
+              <w:rPr>
+                <w:color w:val="000000" w:themeColor="text1"/>
+              </w:rPr>
+              <w:t>1</w:t>
+            </w:r>
+            <w:r>
+              <w:rPr>
+                <w:color w:val="000000" w:themeColor="text1"/>
+                <w:lang w:val="en-US"/>
+              </w:rPr>
+              <w:t>2}}</w:t>
             </w:r>
           </w:p>
         </w:tc>
@@ -1248,7 +1104,24 @@
         </w:trPr>
         <w:tc>
           <w:tcPr>
-            <w:tcW w:w="1555" w:type="dxa"/>
+            <w:tcW w:w="996" w:type="dxa"/>
+            <w:vMerge/>
+            <w:vAlign w:val="center"/>
+          </w:tcPr>
+          <w:p>
+            <w:pPr>
+              <w:tabs>
+                <w:tab w:val="left" w:pos="851"/>
+                <w:tab w:val="left" w:pos="5670"/>
+              </w:tabs>
+              <w:spacing w:line="360" w:lineRule="auto"/>
+              <w:jc w:val="center"/>
+            </w:pPr>
+          </w:p>
+        </w:tc>
+        <w:tc>
+          <w:tcPr>
+            <w:tcW w:w="1417" w:type="dxa"/>
             <w:vAlign w:val="center"/>
           </w:tcPr>
           <w:p>
@@ -1267,33 +1140,6 @@
         </w:tc>
         <w:tc>
           <w:tcPr>
-            <w:tcW w:w="1134" w:type="dxa"/>
-            <w:vAlign w:val="center"/>
-          </w:tcPr>
-          <w:p>
-            <w:pPr>
-              <w:tabs>
-                <w:tab w:val="left" w:pos="851"/>
-                <w:tab w:val="left" w:pos="5670"/>
-              </w:tabs>
-              <w:spacing w:line="360" w:lineRule="auto"/>
-              <w:jc w:val="center"/>
-              <w:rPr>
-                <w:color w:val="000000" w:themeColor="text1"/>
-                <w:lang w:val="en-US"/>
-              </w:rPr>
-            </w:pPr>
-            <w:r>
-              <w:rPr>
-                <w:color w:val="000000" w:themeColor="text1"/>
-                <w:lang w:val="en-US"/>
-              </w:rPr>
-              <w:t>{{l3}}</w:t>
-            </w:r>
-          </w:p>
-        </w:tc>
-        <w:tc>
-          <w:tcPr>
             <w:tcW w:w="1701" w:type="dxa"/>
             <w:vAlign w:val="center"/>
           </w:tcPr>
@@ -1315,7 +1161,60 @@
                 <w:color w:val="000000" w:themeColor="text1"/>
                 <w:lang w:val="en-US"/>
               </w:rPr>
-              <w:t>{{t3}}</w:t>
+              <w:t>{{l</w:t>
+            </w:r>
+            <w:r>
+              <w:rPr>
+                <w:color w:val="000000" w:themeColor="text1"/>
+              </w:rPr>
+              <w:t>1</w:t>
+            </w:r>
+            <w:r>
+              <w:rPr>
+                <w:color w:val="000000" w:themeColor="text1"/>
+                <w:lang w:val="en-US"/>
+              </w:rPr>
+              <w:t>3}}</w:t>
+            </w:r>
+          </w:p>
+        </w:tc>
+        <w:tc>
+          <w:tcPr>
+            <w:tcW w:w="1831" w:type="dxa"/>
+            <w:vAlign w:val="center"/>
+          </w:tcPr>
+          <w:p>
+            <w:pPr>
+              <w:tabs>
+                <w:tab w:val="left" w:pos="851"/>
+                <w:tab w:val="left" w:pos="5670"/>
+              </w:tabs>
+              <w:spacing w:line="360" w:lineRule="auto"/>
+              <w:jc w:val="center"/>
+              <w:rPr>
+                <w:color w:val="000000" w:themeColor="text1"/>
+                <w:lang w:val="en-US"/>
+              </w:rPr>
+            </w:pPr>
+            <w:r>
+              <w:rPr>
+                <w:color w:val="000000" w:themeColor="text1"/>
+                <w:lang w:val="en-US"/>
+              </w:rPr>
+              <w:t>{{t</w:t>
+            </w:r>
+            <w:r>
+              <w:rPr>
+                <w:color w:val="000000" w:themeColor="text1"/>
+              </w:rPr>
+              <w:t>1</w:t>
+            </w:r>
+            <w:r>
+              <w:rPr>
+                <w:color w:val="000000" w:themeColor="text1"/>
+                <w:lang w:val="en-US"/>
+              </w:rPr>
+              <w:t>3}}</w:t>
             </w:r>
           </w:p>
         </w:tc>
@@ -1366,7 +1265,24 @@
         </w:trPr>
         <w:tc>
           <w:tcPr>
-            <w:tcW w:w="1555" w:type="dxa"/>
+            <w:tcW w:w="996" w:type="dxa"/>
+            <w:vMerge/>
+            <w:vAlign w:val="center"/>
+          </w:tcPr>
+          <w:p>
+            <w:pPr>
+              <w:tabs>
+                <w:tab w:val="left" w:pos="851"/>
+                <w:tab w:val="left" w:pos="5670"/>
+              </w:tabs>
+              <w:spacing w:line="360" w:lineRule="auto"/>
+              <w:jc w:val="center"/>
+            </w:pPr>
+          </w:p>
+        </w:tc>
+        <w:tc>
+          <w:tcPr>
+            <w:tcW w:w="1417" w:type="dxa"/>
             <w:vAlign w:val="center"/>
           </w:tcPr>
           <w:p>
@@ -1385,33 +1301,6 @@
         </w:tc>
         <w:tc>
           <w:tcPr>
-            <w:tcW w:w="1134" w:type="dxa"/>
-            <w:vAlign w:val="center"/>
-          </w:tcPr>
-          <w:p>
-            <w:pPr>
-              <w:tabs>
-                <w:tab w:val="left" w:pos="851"/>
-                <w:tab w:val="left" w:pos="5670"/>
-              </w:tabs>
-              <w:spacing w:line="360" w:lineRule="auto"/>
-              <w:jc w:val="center"/>
-              <w:rPr>
-                <w:color w:val="000000" w:themeColor="text1"/>
-                <w:lang w:val="en-US"/>
-              </w:rPr>
-            </w:pPr>
-            <w:r>
-              <w:rPr>
-                <w:color w:val="000000" w:themeColor="text1"/>
-                <w:lang w:val="en-US"/>
-              </w:rPr>
-              <w:t>{{l4}}</w:t>
-            </w:r>
-          </w:p>
-        </w:tc>
-        <w:tc>
-          <w:tcPr>
             <w:tcW w:w="1701" w:type="dxa"/>
             <w:vAlign w:val="center"/>
           </w:tcPr>
@@ -1433,7 +1322,60 @@
                 <w:color w:val="000000" w:themeColor="text1"/>
                 <w:lang w:val="en-US"/>
               </w:rPr>
-              <w:t>{{t4}}</w:t>
+              <w:t>{{l</w:t>
+            </w:r>
+            <w:r>
+              <w:rPr>
+                <w:color w:val="000000" w:themeColor="text1"/>
+              </w:rPr>
+              <w:t>1</w:t>
+            </w:r>
+            <w:r>
+              <w:rPr>
+                <w:color w:val="000000" w:themeColor="text1"/>
+                <w:lang w:val="en-US"/>
+              </w:rPr>
+              <w:t>4}}</w:t>
+            </w:r>
+          </w:p>
+        </w:tc>
+        <w:tc>
+          <w:tcPr>
+            <w:tcW w:w="1831" w:type="dxa"/>
+            <w:vAlign w:val="center"/>
+          </w:tcPr>
+          <w:p>
+            <w:pPr>
+              <w:tabs>
+                <w:tab w:val="left" w:pos="851"/>
+                <w:tab w:val="left" w:pos="5670"/>
+              </w:tabs>
+              <w:spacing w:line="360" w:lineRule="auto"/>
+              <w:jc w:val="center"/>
+              <w:rPr>
+                <w:color w:val="000000" w:themeColor="text1"/>
+                <w:lang w:val="en-US"/>
+              </w:rPr>
+            </w:pPr>
+            <w:r>
+              <w:rPr>
+                <w:color w:val="000000" w:themeColor="text1"/>
+                <w:lang w:val="en-US"/>
+              </w:rPr>
+              <w:t>{{t</w:t>
+            </w:r>
+            <w:r>
+              <w:rPr>
+                <w:color w:val="000000" w:themeColor="text1"/>
+              </w:rPr>
+              <w:t>1</w:t>
+            </w:r>
+            <w:r>
+              <w:rPr>
+                <w:color w:val="000000" w:themeColor="text1"/>
+                <w:lang w:val="en-US"/>
+              </w:rPr>
+              <w:t>4}}</w:t>
             </w:r>
           </w:p>
         </w:tc>
@@ -1484,7 +1426,24 @@
         </w:trPr>
         <w:tc>
           <w:tcPr>
-            <w:tcW w:w="1555" w:type="dxa"/>
+            <w:tcW w:w="996" w:type="dxa"/>
+            <w:vMerge/>
+            <w:vAlign w:val="center"/>
+          </w:tcPr>
+          <w:p>
+            <w:pPr>
+              <w:tabs>
+                <w:tab w:val="left" w:pos="851"/>
+                <w:tab w:val="left" w:pos="5670"/>
+              </w:tabs>
+              <w:spacing w:line="360" w:lineRule="auto"/>
+              <w:jc w:val="center"/>
+            </w:pPr>
+          </w:p>
+        </w:tc>
+        <w:tc>
+          <w:tcPr>
+            <w:tcW w:w="1417" w:type="dxa"/>
             <w:vAlign w:val="center"/>
           </w:tcPr>
           <w:p>
@@ -1503,33 +1462,6 @@
         </w:tc>
         <w:tc>
           <w:tcPr>
-            <w:tcW w:w="1134" w:type="dxa"/>
-            <w:vAlign w:val="center"/>
-          </w:tcPr>
-          <w:p>
-            <w:pPr>
-              <w:tabs>
-                <w:tab w:val="left" w:pos="851"/>
-                <w:tab w:val="left" w:pos="5670"/>
-              </w:tabs>
-              <w:spacing w:line="360" w:lineRule="auto"/>
-              <w:jc w:val="center"/>
-              <w:rPr>
-                <w:color w:val="000000" w:themeColor="text1"/>
-                <w:lang w:val="en-US"/>
-              </w:rPr>
-            </w:pPr>
-            <w:r>
-              <w:rPr>
-                <w:color w:val="000000" w:themeColor="text1"/>
-                <w:lang w:val="en-US"/>
-              </w:rPr>
-              <w:t>{{l5}}</w:t>
-            </w:r>
-          </w:p>
-        </w:tc>
-        <w:tc>
-          <w:tcPr>
             <w:tcW w:w="1701" w:type="dxa"/>
             <w:vAlign w:val="center"/>
           </w:tcPr>
@@ -1551,7 +1483,1830 @@
                 <w:color w:val="000000" w:themeColor="text1"/>
                 <w:lang w:val="en-US"/>
               </w:rPr>
-              <w:t>{{t5}}</w:t>
+              <w:t>{{l</w:t>
+            </w:r>
+            <w:r>
+              <w:rPr>
+                <w:color w:val="000000" w:themeColor="text1"/>
+              </w:rPr>
+              <w:t>1</w:t>
+            </w:r>
+            <w:r>
+              <w:rPr>
+                <w:color w:val="000000" w:themeColor="text1"/>
+                <w:lang w:val="en-US"/>
+              </w:rPr>
+              <w:t>5}}</w:t>
+            </w:r>
+          </w:p>
+        </w:tc>
+        <w:tc>
+          <w:tcPr>
+            <w:tcW w:w="1831" w:type="dxa"/>
+            <w:vAlign w:val="center"/>
+          </w:tcPr>
+          <w:p>
+            <w:pPr>
+              <w:tabs>
+                <w:tab w:val="left" w:pos="851"/>
+                <w:tab w:val="left" w:pos="5670"/>
+              </w:tabs>
+              <w:spacing w:line="360" w:lineRule="auto"/>
+              <w:jc w:val="center"/>
+              <w:rPr>
+                <w:color w:val="000000" w:themeColor="text1"/>
+                <w:lang w:val="en-US"/>
+              </w:rPr>
+            </w:pPr>
+            <w:r>
+              <w:rPr>
+                <w:color w:val="000000" w:themeColor="text1"/>
+                <w:lang w:val="en-US"/>
+              </w:rPr>
+              <w:t>{{t</w:t>
+            </w:r>
+            <w:r>
+              <w:rPr>
+                <w:color w:val="000000" w:themeColor="text1"/>
+              </w:rPr>
+              <w:t>1</w:t>
+            </w:r>
+            <w:r>
+              <w:rPr>
+                <w:color w:val="000000" w:themeColor="text1"/>
+                <w:lang w:val="en-US"/>
+              </w:rPr>
+              <w:t>5}}</w:t>
+            </w:r>
+          </w:p>
+        </w:tc>
+        <w:tc>
+          <w:tcPr>
+            <w:tcW w:w="1984" w:type="dxa"/>
+            <w:vMerge/>
+            <w:vAlign w:val="center"/>
+          </w:tcPr>
+          <w:p>
+            <w:pPr>
+              <w:tabs>
+                <w:tab w:val="left" w:pos="851"/>
+                <w:tab w:val="left" w:pos="5670"/>
+              </w:tabs>
+              <w:spacing w:line="360" w:lineRule="auto"/>
+              <w:jc w:val="center"/>
+              <w:rPr>
+                <w:color w:val="FF0000"/>
+              </w:rPr>
+            </w:pPr>
+          </w:p>
+        </w:tc>
+        <w:tc>
+          <w:tcPr>
+            <w:tcW w:w="1559" w:type="dxa"/>
+            <w:vMerge/>
+            <w:vAlign w:val="center"/>
+          </w:tcPr>
+          <w:p>
+            <w:pPr>
+              <w:tabs>
+                <w:tab w:val="left" w:pos="851"/>
+                <w:tab w:val="left" w:pos="5670"/>
+              </w:tabs>
+              <w:spacing w:line="360" w:lineRule="auto"/>
+              <w:jc w:val="center"/>
+              <w:rPr>
+                <w:color w:val="FF0000"/>
+              </w:rPr>
+            </w:pPr>
+          </w:p>
+        </w:tc>
+      </w:tr>
+      <w:tr>
+        <w:trPr>
+          <w:trHeight w:val="152"/>
+        </w:trPr>
+        <w:tc>
+          <w:tcPr>
+            <w:tcW w:w="996" w:type="dxa"/>
+            <w:vMerge w:val="restart"/>
+            <w:vAlign w:val="center"/>
+          </w:tcPr>
+          <w:p>
+            <w:pPr>
+              <w:tabs>
+                <w:tab w:val="left" w:pos="851"/>
+                <w:tab w:val="left" w:pos="5670"/>
+              </w:tabs>
+              <w:spacing w:line="360" w:lineRule="auto"/>
+              <w:jc w:val="center"/>
+            </w:pPr>
+            <w:r>
+              <w:t>2</w:t>
+            </w:r>
+          </w:p>
+        </w:tc>
+        <w:tc>
+          <w:tcPr>
+            <w:tcW w:w="1417" w:type="dxa"/>
+            <w:vAlign w:val="center"/>
+          </w:tcPr>
+          <w:p>
+            <w:pPr>
+              <w:tabs>
+                <w:tab w:val="left" w:pos="851"/>
+                <w:tab w:val="left" w:pos="5670"/>
+              </w:tabs>
+              <w:spacing w:line="360" w:lineRule="auto"/>
+              <w:jc w:val="center"/>
+              <w:rPr>
+                <w:lang w:val="en-US"/>
+              </w:rPr>
+            </w:pPr>
+            <w:r>
+              <w:rPr>
+                <w:lang w:val="en-US"/>
+              </w:rPr>
+              <w:t>1</w:t>
+            </w:r>
+          </w:p>
+        </w:tc>
+        <w:tc>
+          <w:tcPr>
+            <w:tcW w:w="1701" w:type="dxa"/>
+            <w:vAlign w:val="center"/>
+          </w:tcPr>
+          <w:p>
+            <w:pPr>
+              <w:tabs>
+                <w:tab w:val="left" w:pos="851"/>
+                <w:tab w:val="left" w:pos="5670"/>
+              </w:tabs>
+              <w:spacing w:line="360" w:lineRule="auto"/>
+              <w:jc w:val="center"/>
+              <w:rPr>
+                <w:color w:val="000000" w:themeColor="text1"/>
+                <w:lang w:val="en-US"/>
+              </w:rPr>
+            </w:pPr>
+            <w:r>
+              <w:rPr>
+                <w:color w:val="000000" w:themeColor="text1"/>
+                <w:lang w:val="en-US"/>
+              </w:rPr>
+              <w:t>{{l</w:t>
+            </w:r>
+            <w:r>
+              <w:rPr>
+                <w:color w:val="000000" w:themeColor="text1"/>
+              </w:rPr>
+              <w:t>2</w:t>
+            </w:r>
+            <w:r>
+              <w:rPr>
+                <w:color w:val="000000" w:themeColor="text1"/>
+                <w:lang w:val="en-US"/>
+              </w:rPr>
+              <w:t>1}}</w:t>
+            </w:r>
+          </w:p>
+        </w:tc>
+        <w:tc>
+          <w:tcPr>
+            <w:tcW w:w="1831" w:type="dxa"/>
+            <w:vAlign w:val="center"/>
+          </w:tcPr>
+          <w:p>
+            <w:pPr>
+              <w:tabs>
+                <w:tab w:val="left" w:pos="851"/>
+                <w:tab w:val="left" w:pos="5670"/>
+              </w:tabs>
+              <w:spacing w:line="360" w:lineRule="auto"/>
+              <w:jc w:val="center"/>
+              <w:rPr>
+                <w:color w:val="000000" w:themeColor="text1"/>
+                <w:lang w:val="en-US"/>
+              </w:rPr>
+            </w:pPr>
+            <w:r>
+              <w:rPr>
+                <w:color w:val="000000" w:themeColor="text1"/>
+                <w:lang w:val="en-US"/>
+              </w:rPr>
+              <w:t>{{t</w:t>
+            </w:r>
+            <w:r>
+              <w:rPr>
+                <w:color w:val="000000" w:themeColor="text1"/>
+              </w:rPr>
+              <w:t>2</w:t>
+            </w:r>
+            <w:r>
+              <w:rPr>
+                <w:color w:val="000000" w:themeColor="text1"/>
+                <w:lang w:val="en-US"/>
+              </w:rPr>
+              <w:t>1}}</w:t>
+            </w:r>
+          </w:p>
+        </w:tc>
+        <w:tc>
+          <w:tcPr>
+            <w:tcW w:w="1984" w:type="dxa"/>
+            <w:vMerge w:val="restart"/>
+            <w:vAlign w:val="center"/>
+          </w:tcPr>
+          <w:p>
+            <w:pPr>
+              <w:tabs>
+                <w:tab w:val="left" w:pos="851"/>
+                <w:tab w:val="left" w:pos="5670"/>
+              </w:tabs>
+              <w:spacing w:line="360" w:lineRule="auto"/>
+              <w:jc w:val="center"/>
+              <w:rPr>
+                <w:color w:val="FF0000"/>
+              </w:rPr>
+            </w:pPr>
+            <w:r>
+              <w:rPr>
+                <w:color w:val="000000" w:themeColor="text1"/>
+                <w:lang w:val="en-US"/>
+              </w:rPr>
+              <w:t>{{</w:t>
+            </w:r>
+            <w:proofErr w:type="spellStart"/>
+            <w:r>
+              <w:rPr>
+                <w:color w:val="000000" w:themeColor="text1"/>
+                <w:lang w:val="en-US"/>
+              </w:rPr>
+              <w:t>averageTime</w:t>
+            </w:r>
+            <w:proofErr w:type="spellEnd"/>
+            <w:r>
+              <w:rPr>
+                <w:color w:val="000000" w:themeColor="text1"/>
+              </w:rPr>
+              <w:t>2</w:t>
+            </w:r>
+            <w:r>
+              <w:rPr>
+                <w:color w:val="000000" w:themeColor="text1"/>
+                <w:lang w:val="en-US"/>
+              </w:rPr>
+              <w:t>}}</w:t>
+            </w:r>
+          </w:p>
+        </w:tc>
+        <w:tc>
+          <w:tcPr>
+            <w:tcW w:w="1559" w:type="dxa"/>
+            <w:vMerge w:val="restart"/>
+            <w:vAlign w:val="center"/>
+          </w:tcPr>
+          <w:p>
+            <w:pPr>
+              <w:tabs>
+                <w:tab w:val="left" w:pos="851"/>
+                <w:tab w:val="left" w:pos="5670"/>
+              </w:tabs>
+              <w:spacing w:line="360" w:lineRule="auto"/>
+              <w:jc w:val="center"/>
+              <w:rPr>
+                <w:color w:val="FF0000"/>
+              </w:rPr>
+            </w:pPr>
+            <w:r>
+              <w:rPr>
+                <w:color w:val="000000" w:themeColor="text1"/>
+                <w:lang w:val="en-US"/>
+              </w:rPr>
+              <w:t>{{gravity</w:t>
+            </w:r>
+            <w:r>
+              <w:rPr>
+                <w:color w:val="000000" w:themeColor="text1"/>
+              </w:rPr>
+              <w:t>2</w:t>
+            </w:r>
+            <w:r>
+              <w:rPr>
+                <w:color w:val="000000" w:themeColor="text1"/>
+                <w:lang w:val="en-US"/>
+              </w:rPr>
+              <w:t>}}</w:t>
+            </w:r>
+          </w:p>
+        </w:tc>
+      </w:tr>
+      <w:tr>
+        <w:trPr>
+          <w:trHeight w:val="152"/>
+        </w:trPr>
+        <w:tc>
+          <w:tcPr>
+            <w:tcW w:w="996" w:type="dxa"/>
+            <w:vMerge/>
+            <w:vAlign w:val="center"/>
+          </w:tcPr>
+          <w:p>
+            <w:pPr>
+              <w:tabs>
+                <w:tab w:val="left" w:pos="851"/>
+                <w:tab w:val="left" w:pos="5670"/>
+              </w:tabs>
+              <w:spacing w:line="360" w:lineRule="auto"/>
+              <w:jc w:val="center"/>
+            </w:pPr>
+          </w:p>
+        </w:tc>
+        <w:tc>
+          <w:tcPr>
+            <w:tcW w:w="1417" w:type="dxa"/>
+            <w:vAlign w:val="center"/>
+          </w:tcPr>
+          <w:p>
+            <w:pPr>
+              <w:tabs>
+                <w:tab w:val="left" w:pos="851"/>
+                <w:tab w:val="left" w:pos="5670"/>
+              </w:tabs>
+              <w:spacing w:line="360" w:lineRule="auto"/>
+              <w:jc w:val="center"/>
+              <w:rPr>
+                <w:lang w:val="en-US"/>
+              </w:rPr>
+            </w:pPr>
+            <w:r>
+              <w:rPr>
+                <w:lang w:val="en-US"/>
+              </w:rPr>
+              <w:t>2</w:t>
+            </w:r>
+          </w:p>
+        </w:tc>
+        <w:tc>
+          <w:tcPr>
+            <w:tcW w:w="1701" w:type="dxa"/>
+            <w:vAlign w:val="center"/>
+          </w:tcPr>
+          <w:p>
+            <w:pPr>
+              <w:tabs>
+                <w:tab w:val="left" w:pos="851"/>
+                <w:tab w:val="left" w:pos="5670"/>
+              </w:tabs>
+              <w:spacing w:line="360" w:lineRule="auto"/>
+              <w:jc w:val="center"/>
+              <w:rPr>
+                <w:color w:val="000000" w:themeColor="text1"/>
+                <w:lang w:val="en-US"/>
+              </w:rPr>
+            </w:pPr>
+            <w:r>
+              <w:rPr>
+                <w:color w:val="000000" w:themeColor="text1"/>
+                <w:lang w:val="en-US"/>
+              </w:rPr>
+              <w:t>{{l</w:t>
+            </w:r>
+            <w:r>
+              <w:rPr>
+                <w:color w:val="000000" w:themeColor="text1"/>
+              </w:rPr>
+              <w:t>2</w:t>
+            </w:r>
+            <w:r>
+              <w:rPr>
+                <w:color w:val="000000" w:themeColor="text1"/>
+                <w:lang w:val="en-US"/>
+              </w:rPr>
+              <w:t>2}}</w:t>
+            </w:r>
+          </w:p>
+        </w:tc>
+        <w:tc>
+          <w:tcPr>
+            <w:tcW w:w="1831" w:type="dxa"/>
+            <w:vAlign w:val="center"/>
+          </w:tcPr>
+          <w:p>
+            <w:pPr>
+              <w:tabs>
+                <w:tab w:val="left" w:pos="851"/>
+                <w:tab w:val="left" w:pos="5670"/>
+              </w:tabs>
+              <w:spacing w:line="360" w:lineRule="auto"/>
+              <w:jc w:val="center"/>
+              <w:rPr>
+                <w:color w:val="000000" w:themeColor="text1"/>
+                <w:lang w:val="en-US"/>
+              </w:rPr>
+            </w:pPr>
+            <w:r>
+              <w:rPr>
+                <w:color w:val="000000" w:themeColor="text1"/>
+                <w:lang w:val="en-US"/>
+              </w:rPr>
+              <w:t>{{t</w:t>
+            </w:r>
+            <w:r>
+              <w:rPr>
+                <w:color w:val="000000" w:themeColor="text1"/>
+              </w:rPr>
+              <w:t>2</w:t>
+            </w:r>
+            <w:r>
+              <w:rPr>
+                <w:color w:val="000000" w:themeColor="text1"/>
+                <w:lang w:val="en-US"/>
+              </w:rPr>
+              <w:t>2}}</w:t>
+            </w:r>
+          </w:p>
+        </w:tc>
+        <w:tc>
+          <w:tcPr>
+            <w:tcW w:w="1984" w:type="dxa"/>
+            <w:vMerge/>
+            <w:vAlign w:val="center"/>
+          </w:tcPr>
+          <w:p>
+            <w:pPr>
+              <w:tabs>
+                <w:tab w:val="left" w:pos="851"/>
+                <w:tab w:val="left" w:pos="5670"/>
+              </w:tabs>
+              <w:spacing w:line="360" w:lineRule="auto"/>
+              <w:jc w:val="center"/>
+              <w:rPr>
+                <w:color w:val="FF0000"/>
+              </w:rPr>
+            </w:pPr>
+          </w:p>
+        </w:tc>
+        <w:tc>
+          <w:tcPr>
+            <w:tcW w:w="1559" w:type="dxa"/>
+            <w:vMerge/>
+            <w:vAlign w:val="center"/>
+          </w:tcPr>
+          <w:p>
+            <w:pPr>
+              <w:tabs>
+                <w:tab w:val="left" w:pos="851"/>
+                <w:tab w:val="left" w:pos="5670"/>
+              </w:tabs>
+              <w:spacing w:line="360" w:lineRule="auto"/>
+              <w:jc w:val="center"/>
+              <w:rPr>
+                <w:color w:val="FF0000"/>
+              </w:rPr>
+            </w:pPr>
+          </w:p>
+        </w:tc>
+      </w:tr>
+      <w:tr>
+        <w:trPr>
+          <w:trHeight w:val="152"/>
+        </w:trPr>
+        <w:tc>
+          <w:tcPr>
+            <w:tcW w:w="996" w:type="dxa"/>
+            <w:vMerge/>
+            <w:vAlign w:val="center"/>
+          </w:tcPr>
+          <w:p>
+            <w:pPr>
+              <w:tabs>
+                <w:tab w:val="left" w:pos="851"/>
+                <w:tab w:val="left" w:pos="5670"/>
+              </w:tabs>
+              <w:spacing w:line="360" w:lineRule="auto"/>
+              <w:jc w:val="center"/>
+            </w:pPr>
+          </w:p>
+        </w:tc>
+        <w:tc>
+          <w:tcPr>
+            <w:tcW w:w="1417" w:type="dxa"/>
+            <w:vAlign w:val="center"/>
+          </w:tcPr>
+          <w:p>
+            <w:pPr>
+              <w:tabs>
+                <w:tab w:val="left" w:pos="851"/>
+                <w:tab w:val="left" w:pos="5670"/>
+              </w:tabs>
+              <w:spacing w:line="360" w:lineRule="auto"/>
+              <w:jc w:val="center"/>
+              <w:rPr>
+                <w:lang w:val="en-US"/>
+              </w:rPr>
+            </w:pPr>
+            <w:r>
+              <w:rPr>
+                <w:lang w:val="en-US"/>
+              </w:rPr>
+              <w:t>3</w:t>
+            </w:r>
+          </w:p>
+        </w:tc>
+        <w:tc>
+          <w:tcPr>
+            <w:tcW w:w="1701" w:type="dxa"/>
+            <w:vAlign w:val="center"/>
+          </w:tcPr>
+          <w:p>
+            <w:pPr>
+              <w:tabs>
+                <w:tab w:val="left" w:pos="851"/>
+                <w:tab w:val="left" w:pos="5670"/>
+              </w:tabs>
+              <w:spacing w:line="360" w:lineRule="auto"/>
+              <w:jc w:val="center"/>
+              <w:rPr>
+                <w:color w:val="000000" w:themeColor="text1"/>
+                <w:lang w:val="en-US"/>
+              </w:rPr>
+            </w:pPr>
+            <w:r>
+              <w:rPr>
+                <w:color w:val="000000" w:themeColor="text1"/>
+                <w:lang w:val="en-US"/>
+              </w:rPr>
+              <w:t>{{l</w:t>
+            </w:r>
+            <w:r>
+              <w:rPr>
+                <w:color w:val="000000" w:themeColor="text1"/>
+              </w:rPr>
+              <w:t>2</w:t>
+            </w:r>
+            <w:r>
+              <w:rPr>
+                <w:color w:val="000000" w:themeColor="text1"/>
+                <w:lang w:val="en-US"/>
+              </w:rPr>
+              <w:t>3}}</w:t>
+            </w:r>
+          </w:p>
+        </w:tc>
+        <w:tc>
+          <w:tcPr>
+            <w:tcW w:w="1831" w:type="dxa"/>
+            <w:vAlign w:val="center"/>
+          </w:tcPr>
+          <w:p>
+            <w:pPr>
+              <w:tabs>
+                <w:tab w:val="left" w:pos="851"/>
+                <w:tab w:val="left" w:pos="5670"/>
+              </w:tabs>
+              <w:spacing w:line="360" w:lineRule="auto"/>
+              <w:jc w:val="center"/>
+              <w:rPr>
+                <w:color w:val="000000" w:themeColor="text1"/>
+                <w:lang w:val="en-US"/>
+              </w:rPr>
+            </w:pPr>
+            <w:r>
+              <w:rPr>
+                <w:color w:val="000000" w:themeColor="text1"/>
+                <w:lang w:val="en-US"/>
+              </w:rPr>
+              <w:t>{{t</w:t>
+            </w:r>
+            <w:r>
+              <w:rPr>
+                <w:color w:val="000000" w:themeColor="text1"/>
+              </w:rPr>
+              <w:t>2</w:t>
+            </w:r>
+            <w:r>
+              <w:rPr>
+                <w:color w:val="000000" w:themeColor="text1"/>
+                <w:lang w:val="en-US"/>
+              </w:rPr>
+              <w:t>3}}</w:t>
+            </w:r>
+          </w:p>
+        </w:tc>
+        <w:tc>
+          <w:tcPr>
+            <w:tcW w:w="1984" w:type="dxa"/>
+            <w:vMerge/>
+            <w:vAlign w:val="center"/>
+          </w:tcPr>
+          <w:p>
+            <w:pPr>
+              <w:tabs>
+                <w:tab w:val="left" w:pos="851"/>
+                <w:tab w:val="left" w:pos="5670"/>
+              </w:tabs>
+              <w:spacing w:line="360" w:lineRule="auto"/>
+              <w:jc w:val="center"/>
+              <w:rPr>
+                <w:color w:val="FF0000"/>
+              </w:rPr>
+            </w:pPr>
+          </w:p>
+        </w:tc>
+        <w:tc>
+          <w:tcPr>
+            <w:tcW w:w="1559" w:type="dxa"/>
+            <w:vMerge/>
+            <w:vAlign w:val="center"/>
+          </w:tcPr>
+          <w:p>
+            <w:pPr>
+              <w:tabs>
+                <w:tab w:val="left" w:pos="851"/>
+                <w:tab w:val="left" w:pos="5670"/>
+              </w:tabs>
+              <w:spacing w:line="360" w:lineRule="auto"/>
+              <w:jc w:val="center"/>
+              <w:rPr>
+                <w:color w:val="FF0000"/>
+              </w:rPr>
+            </w:pPr>
+          </w:p>
+        </w:tc>
+      </w:tr>
+      <w:tr>
+        <w:trPr>
+          <w:trHeight w:val="152"/>
+        </w:trPr>
+        <w:tc>
+          <w:tcPr>
+            <w:tcW w:w="996" w:type="dxa"/>
+            <w:vMerge/>
+            <w:vAlign w:val="center"/>
+          </w:tcPr>
+          <w:p>
+            <w:pPr>
+              <w:tabs>
+                <w:tab w:val="left" w:pos="851"/>
+                <w:tab w:val="left" w:pos="5670"/>
+              </w:tabs>
+              <w:spacing w:line="360" w:lineRule="auto"/>
+              <w:jc w:val="center"/>
+            </w:pPr>
+          </w:p>
+        </w:tc>
+        <w:tc>
+          <w:tcPr>
+            <w:tcW w:w="1417" w:type="dxa"/>
+            <w:vAlign w:val="center"/>
+          </w:tcPr>
+          <w:p>
+            <w:pPr>
+              <w:tabs>
+                <w:tab w:val="left" w:pos="851"/>
+                <w:tab w:val="left" w:pos="5670"/>
+              </w:tabs>
+              <w:spacing w:line="360" w:lineRule="auto"/>
+              <w:jc w:val="center"/>
+              <w:rPr>
+                <w:lang w:val="en-US"/>
+              </w:rPr>
+            </w:pPr>
+            <w:r>
+              <w:rPr>
+                <w:lang w:val="en-US"/>
+              </w:rPr>
+              <w:t>4</w:t>
+            </w:r>
+          </w:p>
+        </w:tc>
+        <w:tc>
+          <w:tcPr>
+            <w:tcW w:w="1701" w:type="dxa"/>
+            <w:vAlign w:val="center"/>
+          </w:tcPr>
+          <w:p>
+            <w:pPr>
+              <w:tabs>
+                <w:tab w:val="left" w:pos="851"/>
+                <w:tab w:val="left" w:pos="5670"/>
+              </w:tabs>
+              <w:spacing w:line="360" w:lineRule="auto"/>
+              <w:jc w:val="center"/>
+              <w:rPr>
+                <w:color w:val="000000" w:themeColor="text1"/>
+                <w:lang w:val="en-US"/>
+              </w:rPr>
+            </w:pPr>
+            <w:r>
+              <w:rPr>
+                <w:color w:val="000000" w:themeColor="text1"/>
+                <w:lang w:val="en-US"/>
+              </w:rPr>
+              <w:t>{{l</w:t>
+            </w:r>
+            <w:r>
+              <w:rPr>
+                <w:color w:val="000000" w:themeColor="text1"/>
+              </w:rPr>
+              <w:t>2</w:t>
+            </w:r>
+            <w:r>
+              <w:rPr>
+                <w:color w:val="000000" w:themeColor="text1"/>
+                <w:lang w:val="en-US"/>
+              </w:rPr>
+              <w:t>4}}</w:t>
+            </w:r>
+          </w:p>
+        </w:tc>
+        <w:tc>
+          <w:tcPr>
+            <w:tcW w:w="1831" w:type="dxa"/>
+            <w:vAlign w:val="center"/>
+          </w:tcPr>
+          <w:p>
+            <w:pPr>
+              <w:tabs>
+                <w:tab w:val="left" w:pos="851"/>
+                <w:tab w:val="left" w:pos="5670"/>
+              </w:tabs>
+              <w:spacing w:line="360" w:lineRule="auto"/>
+              <w:jc w:val="center"/>
+              <w:rPr>
+                <w:color w:val="000000" w:themeColor="text1"/>
+                <w:lang w:val="en-US"/>
+              </w:rPr>
+            </w:pPr>
+            <w:r>
+              <w:rPr>
+                <w:color w:val="000000" w:themeColor="text1"/>
+                <w:lang w:val="en-US"/>
+              </w:rPr>
+              <w:t>{{t</w:t>
+            </w:r>
+            <w:r>
+              <w:rPr>
+                <w:color w:val="000000" w:themeColor="text1"/>
+              </w:rPr>
+              <w:t>2</w:t>
+            </w:r>
+            <w:r>
+              <w:rPr>
+                <w:color w:val="000000" w:themeColor="text1"/>
+                <w:lang w:val="en-US"/>
+              </w:rPr>
+              <w:t>4}}</w:t>
+            </w:r>
+          </w:p>
+        </w:tc>
+        <w:tc>
+          <w:tcPr>
+            <w:tcW w:w="1984" w:type="dxa"/>
+            <w:vMerge/>
+            <w:vAlign w:val="center"/>
+          </w:tcPr>
+          <w:p>
+            <w:pPr>
+              <w:tabs>
+                <w:tab w:val="left" w:pos="851"/>
+                <w:tab w:val="left" w:pos="5670"/>
+              </w:tabs>
+              <w:spacing w:line="360" w:lineRule="auto"/>
+              <w:jc w:val="center"/>
+              <w:rPr>
+                <w:color w:val="FF0000"/>
+              </w:rPr>
+            </w:pPr>
+          </w:p>
+        </w:tc>
+        <w:tc>
+          <w:tcPr>
+            <w:tcW w:w="1559" w:type="dxa"/>
+            <w:vMerge/>
+            <w:vAlign w:val="center"/>
+          </w:tcPr>
+          <w:p>
+            <w:pPr>
+              <w:tabs>
+                <w:tab w:val="left" w:pos="851"/>
+                <w:tab w:val="left" w:pos="5670"/>
+              </w:tabs>
+              <w:spacing w:line="360" w:lineRule="auto"/>
+              <w:jc w:val="center"/>
+              <w:rPr>
+                <w:color w:val="FF0000"/>
+              </w:rPr>
+            </w:pPr>
+          </w:p>
+        </w:tc>
+      </w:tr>
+      <w:tr>
+        <w:trPr>
+          <w:trHeight w:val="152"/>
+        </w:trPr>
+        <w:tc>
+          <w:tcPr>
+            <w:tcW w:w="996" w:type="dxa"/>
+            <w:vMerge/>
+            <w:vAlign w:val="center"/>
+          </w:tcPr>
+          <w:p>
+            <w:pPr>
+              <w:tabs>
+                <w:tab w:val="left" w:pos="851"/>
+                <w:tab w:val="left" w:pos="5670"/>
+              </w:tabs>
+              <w:spacing w:line="360" w:lineRule="auto"/>
+              <w:jc w:val="center"/>
+            </w:pPr>
+          </w:p>
+        </w:tc>
+        <w:tc>
+          <w:tcPr>
+            <w:tcW w:w="1417" w:type="dxa"/>
+            <w:vAlign w:val="center"/>
+          </w:tcPr>
+          <w:p>
+            <w:pPr>
+              <w:tabs>
+                <w:tab w:val="left" w:pos="851"/>
+                <w:tab w:val="left" w:pos="5670"/>
+              </w:tabs>
+              <w:spacing w:line="360" w:lineRule="auto"/>
+              <w:jc w:val="center"/>
+              <w:rPr>
+                <w:lang w:val="en-US"/>
+              </w:rPr>
+            </w:pPr>
+            <w:r>
+              <w:rPr>
+                <w:lang w:val="en-US"/>
+              </w:rPr>
+              <w:t>5</w:t>
+            </w:r>
+          </w:p>
+        </w:tc>
+        <w:tc>
+          <w:tcPr>
+            <w:tcW w:w="1701" w:type="dxa"/>
+            <w:vAlign w:val="center"/>
+          </w:tcPr>
+          <w:p>
+            <w:pPr>
+              <w:tabs>
+                <w:tab w:val="left" w:pos="851"/>
+                <w:tab w:val="left" w:pos="5670"/>
+              </w:tabs>
+              <w:spacing w:line="360" w:lineRule="auto"/>
+              <w:jc w:val="center"/>
+              <w:rPr>
+                <w:color w:val="000000" w:themeColor="text1"/>
+                <w:lang w:val="en-US"/>
+              </w:rPr>
+            </w:pPr>
+            <w:r>
+              <w:rPr>
+                <w:color w:val="000000" w:themeColor="text1"/>
+                <w:lang w:val="en-US"/>
+              </w:rPr>
+              <w:t>{{l</w:t>
+            </w:r>
+            <w:r>
+              <w:rPr>
+                <w:color w:val="000000" w:themeColor="text1"/>
+              </w:rPr>
+              <w:t>2</w:t>
+            </w:r>
+            <w:r>
+              <w:rPr>
+                <w:color w:val="000000" w:themeColor="text1"/>
+                <w:lang w:val="en-US"/>
+              </w:rPr>
+              <w:t>5}}</w:t>
+            </w:r>
+          </w:p>
+        </w:tc>
+        <w:tc>
+          <w:tcPr>
+            <w:tcW w:w="1831" w:type="dxa"/>
+            <w:vAlign w:val="center"/>
+          </w:tcPr>
+          <w:p>
+            <w:pPr>
+              <w:tabs>
+                <w:tab w:val="left" w:pos="851"/>
+                <w:tab w:val="left" w:pos="5670"/>
+              </w:tabs>
+              <w:spacing w:line="360" w:lineRule="auto"/>
+              <w:jc w:val="center"/>
+              <w:rPr>
+                <w:color w:val="000000" w:themeColor="text1"/>
+                <w:lang w:val="en-US"/>
+              </w:rPr>
+            </w:pPr>
+            <w:r>
+              <w:rPr>
+                <w:color w:val="000000" w:themeColor="text1"/>
+                <w:lang w:val="en-US"/>
+              </w:rPr>
+              <w:t>{{t</w:t>
+            </w:r>
+            <w:r>
+              <w:rPr>
+                <w:color w:val="000000" w:themeColor="text1"/>
+              </w:rPr>
+              <w:t>2</w:t>
+            </w:r>
+            <w:r>
+              <w:rPr>
+                <w:color w:val="000000" w:themeColor="text1"/>
+                <w:lang w:val="en-US"/>
+              </w:rPr>
+              <w:t>5}}</w:t>
+            </w:r>
+          </w:p>
+        </w:tc>
+        <w:tc>
+          <w:tcPr>
+            <w:tcW w:w="1984" w:type="dxa"/>
+            <w:vMerge/>
+            <w:vAlign w:val="center"/>
+          </w:tcPr>
+          <w:p>
+            <w:pPr>
+              <w:tabs>
+                <w:tab w:val="left" w:pos="851"/>
+                <w:tab w:val="left" w:pos="5670"/>
+              </w:tabs>
+              <w:spacing w:line="360" w:lineRule="auto"/>
+              <w:jc w:val="center"/>
+              <w:rPr>
+                <w:color w:val="FF0000"/>
+              </w:rPr>
+            </w:pPr>
+          </w:p>
+        </w:tc>
+        <w:tc>
+          <w:tcPr>
+            <w:tcW w:w="1559" w:type="dxa"/>
+            <w:vMerge/>
+            <w:vAlign w:val="center"/>
+          </w:tcPr>
+          <w:p>
+            <w:pPr>
+              <w:tabs>
+                <w:tab w:val="left" w:pos="851"/>
+                <w:tab w:val="left" w:pos="5670"/>
+              </w:tabs>
+              <w:spacing w:line="360" w:lineRule="auto"/>
+              <w:jc w:val="center"/>
+              <w:rPr>
+                <w:color w:val="FF0000"/>
+              </w:rPr>
+            </w:pPr>
+          </w:p>
+        </w:tc>
+      </w:tr>
+      <w:tr>
+        <w:trPr>
+          <w:trHeight w:val="152"/>
+        </w:trPr>
+        <w:tc>
+          <w:tcPr>
+            <w:tcW w:w="996" w:type="dxa"/>
+            <w:vMerge w:val="restart"/>
+            <w:vAlign w:val="center"/>
+          </w:tcPr>
+          <w:p>
+            <w:pPr>
+              <w:tabs>
+                <w:tab w:val="left" w:pos="851"/>
+                <w:tab w:val="left" w:pos="5670"/>
+              </w:tabs>
+              <w:spacing w:line="360" w:lineRule="auto"/>
+              <w:jc w:val="center"/>
+            </w:pPr>
+            <w:r>
+              <w:t>3</w:t>
+            </w:r>
+          </w:p>
+        </w:tc>
+        <w:tc>
+          <w:tcPr>
+            <w:tcW w:w="1417" w:type="dxa"/>
+            <w:vAlign w:val="center"/>
+          </w:tcPr>
+          <w:p>
+            <w:pPr>
+              <w:tabs>
+                <w:tab w:val="left" w:pos="851"/>
+                <w:tab w:val="left" w:pos="5670"/>
+              </w:tabs>
+              <w:spacing w:line="360" w:lineRule="auto"/>
+              <w:jc w:val="center"/>
+              <w:rPr>
+                <w:lang w:val="en-US"/>
+              </w:rPr>
+            </w:pPr>
+            <w:r>
+              <w:rPr>
+                <w:lang w:val="en-US"/>
+              </w:rPr>
+              <w:t>1</w:t>
+            </w:r>
+          </w:p>
+        </w:tc>
+        <w:tc>
+          <w:tcPr>
+            <w:tcW w:w="1701" w:type="dxa"/>
+            <w:vAlign w:val="center"/>
+          </w:tcPr>
+          <w:p>
+            <w:pPr>
+              <w:tabs>
+                <w:tab w:val="left" w:pos="851"/>
+                <w:tab w:val="left" w:pos="5670"/>
+              </w:tabs>
+              <w:spacing w:line="360" w:lineRule="auto"/>
+              <w:jc w:val="center"/>
+              <w:rPr>
+                <w:color w:val="000000" w:themeColor="text1"/>
+                <w:lang w:val="en-US"/>
+              </w:rPr>
+            </w:pPr>
+            <w:r>
+              <w:rPr>
+                <w:color w:val="000000" w:themeColor="text1"/>
+                <w:lang w:val="en-US"/>
+              </w:rPr>
+              <w:t>{{l</w:t>
+            </w:r>
+            <w:r>
+              <w:rPr>
+                <w:color w:val="000000" w:themeColor="text1"/>
+              </w:rPr>
+              <w:t>3</w:t>
+            </w:r>
+            <w:r>
+              <w:rPr>
+                <w:color w:val="000000" w:themeColor="text1"/>
+                <w:lang w:val="en-US"/>
+              </w:rPr>
+              <w:t>1}}</w:t>
+            </w:r>
+          </w:p>
+        </w:tc>
+        <w:tc>
+          <w:tcPr>
+            <w:tcW w:w="1831" w:type="dxa"/>
+            <w:vAlign w:val="center"/>
+          </w:tcPr>
+          <w:p>
+            <w:pPr>
+              <w:tabs>
+                <w:tab w:val="left" w:pos="851"/>
+                <w:tab w:val="left" w:pos="5670"/>
+              </w:tabs>
+              <w:spacing w:line="360" w:lineRule="auto"/>
+              <w:jc w:val="center"/>
+              <w:rPr>
+                <w:color w:val="000000" w:themeColor="text1"/>
+                <w:lang w:val="en-US"/>
+              </w:rPr>
+            </w:pPr>
+            <w:r>
+              <w:rPr>
+                <w:color w:val="000000" w:themeColor="text1"/>
+                <w:lang w:val="en-US"/>
+              </w:rPr>
+              <w:t>{{t</w:t>
+            </w:r>
+            <w:r>
+              <w:rPr>
+                <w:color w:val="000000" w:themeColor="text1"/>
+              </w:rPr>
+              <w:t>3</w:t>
+            </w:r>
+            <w:r>
+              <w:rPr>
+                <w:color w:val="000000" w:themeColor="text1"/>
+                <w:lang w:val="en-US"/>
+              </w:rPr>
+              <w:t>1}}</w:t>
+            </w:r>
+          </w:p>
+        </w:tc>
+        <w:tc>
+          <w:tcPr>
+            <w:tcW w:w="1984" w:type="dxa"/>
+            <w:vMerge w:val="restart"/>
+            <w:vAlign w:val="center"/>
+          </w:tcPr>
+          <w:p>
+            <w:pPr>
+              <w:tabs>
+                <w:tab w:val="left" w:pos="851"/>
+                <w:tab w:val="left" w:pos="5670"/>
+              </w:tabs>
+              <w:spacing w:line="360" w:lineRule="auto"/>
+              <w:jc w:val="center"/>
+              <w:rPr>
+                <w:color w:val="FF0000"/>
+              </w:rPr>
+            </w:pPr>
+            <w:r>
+              <w:rPr>
+                <w:color w:val="000000" w:themeColor="text1"/>
+                <w:lang w:val="en-US"/>
+              </w:rPr>
+              <w:t>{{</w:t>
+            </w:r>
+            <w:proofErr w:type="spellStart"/>
+            <w:r>
+              <w:rPr>
+                <w:color w:val="000000" w:themeColor="text1"/>
+                <w:lang w:val="en-US"/>
+              </w:rPr>
+              <w:t>averageTime</w:t>
+            </w:r>
+            <w:proofErr w:type="spellEnd"/>
+            <w:r>
+              <w:rPr>
+                <w:color w:val="000000" w:themeColor="text1"/>
+              </w:rPr>
+              <w:t>3</w:t>
+            </w:r>
+            <w:r>
+              <w:rPr>
+                <w:color w:val="000000" w:themeColor="text1"/>
+                <w:lang w:val="en-US"/>
+              </w:rPr>
+              <w:t>}}</w:t>
+            </w:r>
+          </w:p>
+        </w:tc>
+        <w:tc>
+          <w:tcPr>
+            <w:tcW w:w="1559" w:type="dxa"/>
+            <w:vMerge w:val="restart"/>
+            <w:vAlign w:val="center"/>
+          </w:tcPr>
+          <w:p>
+            <w:pPr>
+              <w:tabs>
+                <w:tab w:val="left" w:pos="851"/>
+                <w:tab w:val="left" w:pos="5670"/>
+              </w:tabs>
+              <w:spacing w:line="360" w:lineRule="auto"/>
+              <w:jc w:val="center"/>
+              <w:rPr>
+                <w:color w:val="FF0000"/>
+              </w:rPr>
+            </w:pPr>
+            <w:r>
+              <w:rPr>
+                <w:color w:val="000000" w:themeColor="text1"/>
+                <w:lang w:val="en-US"/>
+              </w:rPr>
+              <w:t>{{gravity</w:t>
+            </w:r>
+            <w:r>
+              <w:rPr>
+                <w:color w:val="000000" w:themeColor="text1"/>
+              </w:rPr>
+              <w:t>3</w:t>
+            </w:r>
+            <w:r>
+              <w:rPr>
+                <w:color w:val="000000" w:themeColor="text1"/>
+                <w:lang w:val="en-US"/>
+              </w:rPr>
+              <w:t>}}</w:t>
+            </w:r>
+          </w:p>
+        </w:tc>
+      </w:tr>
+      <w:tr>
+        <w:trPr>
+          <w:trHeight w:val="152"/>
+        </w:trPr>
+        <w:tc>
+          <w:tcPr>
+            <w:tcW w:w="996" w:type="dxa"/>
+            <w:vMerge/>
+          </w:tcPr>
+          <w:p>
+            <w:pPr>
+              <w:tabs>
+                <w:tab w:val="left" w:pos="851"/>
+                <w:tab w:val="left" w:pos="5670"/>
+              </w:tabs>
+              <w:spacing w:line="360" w:lineRule="auto"/>
+              <w:jc w:val="center"/>
+            </w:pPr>
+          </w:p>
+        </w:tc>
+        <w:tc>
+          <w:tcPr>
+            <w:tcW w:w="1417" w:type="dxa"/>
+            <w:vAlign w:val="center"/>
+          </w:tcPr>
+          <w:p>
+            <w:pPr>
+              <w:tabs>
+                <w:tab w:val="left" w:pos="851"/>
+                <w:tab w:val="left" w:pos="5670"/>
+              </w:tabs>
+              <w:spacing w:line="360" w:lineRule="auto"/>
+              <w:jc w:val="center"/>
+              <w:rPr>
+                <w:lang w:val="en-US"/>
+              </w:rPr>
+            </w:pPr>
+            <w:r>
+              <w:rPr>
+                <w:lang w:val="en-US"/>
+              </w:rPr>
+              <w:t>2</w:t>
+            </w:r>
+          </w:p>
+        </w:tc>
+        <w:tc>
+          <w:tcPr>
+            <w:tcW w:w="1701" w:type="dxa"/>
+            <w:vAlign w:val="center"/>
+          </w:tcPr>
+          <w:p>
+            <w:pPr>
+              <w:tabs>
+                <w:tab w:val="left" w:pos="851"/>
+                <w:tab w:val="left" w:pos="5670"/>
+              </w:tabs>
+              <w:spacing w:line="360" w:lineRule="auto"/>
+              <w:jc w:val="center"/>
+              <w:rPr>
+                <w:color w:val="000000" w:themeColor="text1"/>
+                <w:lang w:val="en-US"/>
+              </w:rPr>
+            </w:pPr>
+            <w:r>
+              <w:rPr>
+                <w:color w:val="000000" w:themeColor="text1"/>
+                <w:lang w:val="en-US"/>
+              </w:rPr>
+              <w:t>{{l</w:t>
+            </w:r>
+            <w:r>
+              <w:rPr>
+                <w:color w:val="000000" w:themeColor="text1"/>
+              </w:rPr>
+              <w:t>3</w:t>
+            </w:r>
+            <w:r>
+              <w:rPr>
+                <w:color w:val="000000" w:themeColor="text1"/>
+                <w:lang w:val="en-US"/>
+              </w:rPr>
+              <w:t>2}}</w:t>
+            </w:r>
+          </w:p>
+        </w:tc>
+        <w:tc>
+          <w:tcPr>
+            <w:tcW w:w="1831" w:type="dxa"/>
+            <w:vAlign w:val="center"/>
+          </w:tcPr>
+          <w:p>
+            <w:pPr>
+              <w:tabs>
+                <w:tab w:val="left" w:pos="851"/>
+                <w:tab w:val="left" w:pos="5670"/>
+              </w:tabs>
+              <w:spacing w:line="360" w:lineRule="auto"/>
+              <w:jc w:val="center"/>
+              <w:rPr>
+                <w:color w:val="000000" w:themeColor="text1"/>
+                <w:lang w:val="en-US"/>
+              </w:rPr>
+            </w:pPr>
+            <w:r>
+              <w:rPr>
+                <w:color w:val="000000" w:themeColor="text1"/>
+                <w:lang w:val="en-US"/>
+              </w:rPr>
+              <w:t>{{t</w:t>
+            </w:r>
+            <w:r>
+              <w:rPr>
+                <w:color w:val="000000" w:themeColor="text1"/>
+              </w:rPr>
+              <w:t>3</w:t>
+            </w:r>
+            <w:r>
+              <w:rPr>
+                <w:color w:val="000000" w:themeColor="text1"/>
+                <w:lang w:val="en-US"/>
+              </w:rPr>
+              <w:t>2}}</w:t>
+            </w:r>
+          </w:p>
+        </w:tc>
+        <w:tc>
+          <w:tcPr>
+            <w:tcW w:w="1984" w:type="dxa"/>
+            <w:vMerge/>
+            <w:vAlign w:val="center"/>
+          </w:tcPr>
+          <w:p>
+            <w:pPr>
+              <w:tabs>
+                <w:tab w:val="left" w:pos="851"/>
+                <w:tab w:val="left" w:pos="5670"/>
+              </w:tabs>
+              <w:spacing w:line="360" w:lineRule="auto"/>
+              <w:jc w:val="center"/>
+              <w:rPr>
+                <w:color w:val="FF0000"/>
+              </w:rPr>
+            </w:pPr>
+          </w:p>
+        </w:tc>
+        <w:tc>
+          <w:tcPr>
+            <w:tcW w:w="1559" w:type="dxa"/>
+            <w:vMerge/>
+            <w:vAlign w:val="center"/>
+          </w:tcPr>
+          <w:p>
+            <w:pPr>
+              <w:tabs>
+                <w:tab w:val="left" w:pos="851"/>
+                <w:tab w:val="left" w:pos="5670"/>
+              </w:tabs>
+              <w:spacing w:line="360" w:lineRule="auto"/>
+              <w:jc w:val="center"/>
+              <w:rPr>
+                <w:color w:val="FF0000"/>
+              </w:rPr>
+            </w:pPr>
+          </w:p>
+        </w:tc>
+      </w:tr>
+      <w:tr>
+        <w:trPr>
+          <w:trHeight w:val="152"/>
+        </w:trPr>
+        <w:tc>
+          <w:tcPr>
+            <w:tcW w:w="996" w:type="dxa"/>
+            <w:vMerge/>
+          </w:tcPr>
+          <w:p>
+            <w:pPr>
+              <w:tabs>
+                <w:tab w:val="left" w:pos="851"/>
+                <w:tab w:val="left" w:pos="5670"/>
+              </w:tabs>
+              <w:spacing w:line="360" w:lineRule="auto"/>
+              <w:jc w:val="center"/>
+            </w:pPr>
+          </w:p>
+        </w:tc>
+        <w:tc>
+          <w:tcPr>
+            <w:tcW w:w="1417" w:type="dxa"/>
+            <w:vAlign w:val="center"/>
+          </w:tcPr>
+          <w:p>
+            <w:pPr>
+              <w:tabs>
+                <w:tab w:val="left" w:pos="851"/>
+                <w:tab w:val="left" w:pos="5670"/>
+              </w:tabs>
+              <w:spacing w:line="360" w:lineRule="auto"/>
+              <w:jc w:val="center"/>
+              <w:rPr>
+                <w:lang w:val="en-US"/>
+              </w:rPr>
+            </w:pPr>
+            <w:r>
+              <w:rPr>
+                <w:lang w:val="en-US"/>
+              </w:rPr>
+              <w:t>3</w:t>
+            </w:r>
+          </w:p>
+        </w:tc>
+        <w:tc>
+          <w:tcPr>
+            <w:tcW w:w="1701" w:type="dxa"/>
+            <w:vAlign w:val="center"/>
+          </w:tcPr>
+          <w:p>
+            <w:pPr>
+              <w:tabs>
+                <w:tab w:val="left" w:pos="851"/>
+                <w:tab w:val="left" w:pos="5670"/>
+              </w:tabs>
+              <w:spacing w:line="360" w:lineRule="auto"/>
+              <w:jc w:val="center"/>
+              <w:rPr>
+                <w:color w:val="000000" w:themeColor="text1"/>
+                <w:lang w:val="en-US"/>
+              </w:rPr>
+            </w:pPr>
+            <w:r>
+              <w:rPr>
+                <w:color w:val="000000" w:themeColor="text1"/>
+                <w:lang w:val="en-US"/>
+              </w:rPr>
+              <w:t>{{l</w:t>
+            </w:r>
+            <w:r>
+              <w:rPr>
+                <w:color w:val="000000" w:themeColor="text1"/>
+              </w:rPr>
+              <w:t>3</w:t>
+            </w:r>
+            <w:r>
+              <w:rPr>
+                <w:color w:val="000000" w:themeColor="text1"/>
+                <w:lang w:val="en-US"/>
+              </w:rPr>
+              <w:t>3}}</w:t>
+            </w:r>
+          </w:p>
+        </w:tc>
+        <w:tc>
+          <w:tcPr>
+            <w:tcW w:w="1831" w:type="dxa"/>
+            <w:vAlign w:val="center"/>
+          </w:tcPr>
+          <w:p>
+            <w:pPr>
+              <w:tabs>
+                <w:tab w:val="left" w:pos="851"/>
+                <w:tab w:val="left" w:pos="5670"/>
+              </w:tabs>
+              <w:spacing w:line="360" w:lineRule="auto"/>
+              <w:jc w:val="center"/>
+              <w:rPr>
+                <w:color w:val="000000" w:themeColor="text1"/>
+                <w:lang w:val="en-US"/>
+              </w:rPr>
+            </w:pPr>
+            <w:r>
+              <w:rPr>
+                <w:color w:val="000000" w:themeColor="text1"/>
+                <w:lang w:val="en-US"/>
+              </w:rPr>
+              <w:t>{{t</w:t>
+            </w:r>
+            <w:r>
+              <w:rPr>
+                <w:color w:val="000000" w:themeColor="text1"/>
+              </w:rPr>
+              <w:t>3</w:t>
+            </w:r>
+            <w:r>
+              <w:rPr>
+                <w:color w:val="000000" w:themeColor="text1"/>
+                <w:lang w:val="en-US"/>
+              </w:rPr>
+              <w:t>3}}</w:t>
+            </w:r>
+          </w:p>
+        </w:tc>
+        <w:tc>
+          <w:tcPr>
+            <w:tcW w:w="1984" w:type="dxa"/>
+            <w:vMerge/>
+            <w:vAlign w:val="center"/>
+          </w:tcPr>
+          <w:p>
+            <w:pPr>
+              <w:tabs>
+                <w:tab w:val="left" w:pos="851"/>
+                <w:tab w:val="left" w:pos="5670"/>
+              </w:tabs>
+              <w:spacing w:line="360" w:lineRule="auto"/>
+              <w:jc w:val="center"/>
+              <w:rPr>
+                <w:color w:val="FF0000"/>
+              </w:rPr>
+            </w:pPr>
+          </w:p>
+        </w:tc>
+        <w:tc>
+          <w:tcPr>
+            <w:tcW w:w="1559" w:type="dxa"/>
+            <w:vMerge/>
+            <w:vAlign w:val="center"/>
+          </w:tcPr>
+          <w:p>
+            <w:pPr>
+              <w:tabs>
+                <w:tab w:val="left" w:pos="851"/>
+                <w:tab w:val="left" w:pos="5670"/>
+              </w:tabs>
+              <w:spacing w:line="360" w:lineRule="auto"/>
+              <w:jc w:val="center"/>
+              <w:rPr>
+                <w:color w:val="FF0000"/>
+              </w:rPr>
+            </w:pPr>
+          </w:p>
+        </w:tc>
+      </w:tr>
+      <w:tr>
+        <w:trPr>
+          <w:trHeight w:val="152"/>
+        </w:trPr>
+        <w:tc>
+          <w:tcPr>
+            <w:tcW w:w="996" w:type="dxa"/>
+            <w:vMerge/>
+          </w:tcPr>
+          <w:p>
+            <w:pPr>
+              <w:tabs>
+                <w:tab w:val="left" w:pos="851"/>
+                <w:tab w:val="left" w:pos="5670"/>
+              </w:tabs>
+              <w:spacing w:line="360" w:lineRule="auto"/>
+              <w:jc w:val="center"/>
+            </w:pPr>
+          </w:p>
+        </w:tc>
+        <w:tc>
+          <w:tcPr>
+            <w:tcW w:w="1417" w:type="dxa"/>
+            <w:vAlign w:val="center"/>
+          </w:tcPr>
+          <w:p>
+            <w:pPr>
+              <w:tabs>
+                <w:tab w:val="left" w:pos="851"/>
+                <w:tab w:val="left" w:pos="5670"/>
+              </w:tabs>
+              <w:spacing w:line="360" w:lineRule="auto"/>
+              <w:jc w:val="center"/>
+              <w:rPr>
+                <w:lang w:val="en-US"/>
+              </w:rPr>
+            </w:pPr>
+            <w:r>
+              <w:rPr>
+                <w:lang w:val="en-US"/>
+              </w:rPr>
+              <w:t>4</w:t>
+            </w:r>
+          </w:p>
+        </w:tc>
+        <w:tc>
+          <w:tcPr>
+            <w:tcW w:w="1701" w:type="dxa"/>
+            <w:vAlign w:val="center"/>
+          </w:tcPr>
+          <w:p>
+            <w:pPr>
+              <w:tabs>
+                <w:tab w:val="left" w:pos="851"/>
+                <w:tab w:val="left" w:pos="5670"/>
+              </w:tabs>
+              <w:spacing w:line="360" w:lineRule="auto"/>
+              <w:jc w:val="center"/>
+              <w:rPr>
+                <w:color w:val="000000" w:themeColor="text1"/>
+                <w:lang w:val="en-US"/>
+              </w:rPr>
+            </w:pPr>
+            <w:r>
+              <w:rPr>
+                <w:color w:val="000000" w:themeColor="text1"/>
+                <w:lang w:val="en-US"/>
+              </w:rPr>
+              <w:t>{{l</w:t>
+            </w:r>
+            <w:r>
+              <w:rPr>
+                <w:color w:val="000000" w:themeColor="text1"/>
+              </w:rPr>
+              <w:t>3</w:t>
+            </w:r>
+            <w:r>
+              <w:rPr>
+                <w:color w:val="000000" w:themeColor="text1"/>
+                <w:lang w:val="en-US"/>
+              </w:rPr>
+              <w:t>4}}</w:t>
+            </w:r>
+          </w:p>
+        </w:tc>
+        <w:tc>
+          <w:tcPr>
+            <w:tcW w:w="1831" w:type="dxa"/>
+            <w:vAlign w:val="center"/>
+          </w:tcPr>
+          <w:p>
+            <w:pPr>
+              <w:tabs>
+                <w:tab w:val="left" w:pos="851"/>
+                <w:tab w:val="left" w:pos="5670"/>
+              </w:tabs>
+              <w:spacing w:line="360" w:lineRule="auto"/>
+              <w:jc w:val="center"/>
+              <w:rPr>
+                <w:color w:val="000000" w:themeColor="text1"/>
+                <w:lang w:val="en-US"/>
+              </w:rPr>
+            </w:pPr>
+            <w:r>
+              <w:rPr>
+                <w:color w:val="000000" w:themeColor="text1"/>
+                <w:lang w:val="en-US"/>
+              </w:rPr>
+              <w:t>{{t</w:t>
+            </w:r>
+            <w:r>
+              <w:rPr>
+                <w:color w:val="000000" w:themeColor="text1"/>
+              </w:rPr>
+              <w:t>3</w:t>
+            </w:r>
+            <w:r>
+              <w:rPr>
+                <w:color w:val="000000" w:themeColor="text1"/>
+                <w:lang w:val="en-US"/>
+              </w:rPr>
+              <w:t>4}}</w:t>
+            </w:r>
+          </w:p>
+        </w:tc>
+        <w:tc>
+          <w:tcPr>
+            <w:tcW w:w="1984" w:type="dxa"/>
+            <w:vMerge/>
+            <w:vAlign w:val="center"/>
+          </w:tcPr>
+          <w:p>
+            <w:pPr>
+              <w:tabs>
+                <w:tab w:val="left" w:pos="851"/>
+                <w:tab w:val="left" w:pos="5670"/>
+              </w:tabs>
+              <w:spacing w:line="360" w:lineRule="auto"/>
+              <w:jc w:val="center"/>
+              <w:rPr>
+                <w:color w:val="FF0000"/>
+              </w:rPr>
+            </w:pPr>
+          </w:p>
+        </w:tc>
+        <w:tc>
+          <w:tcPr>
+            <w:tcW w:w="1559" w:type="dxa"/>
+            <w:vMerge/>
+            <w:vAlign w:val="center"/>
+          </w:tcPr>
+          <w:p>
+            <w:pPr>
+              <w:tabs>
+                <w:tab w:val="left" w:pos="851"/>
+                <w:tab w:val="left" w:pos="5670"/>
+              </w:tabs>
+              <w:spacing w:line="360" w:lineRule="auto"/>
+              <w:jc w:val="center"/>
+              <w:rPr>
+                <w:color w:val="FF0000"/>
+              </w:rPr>
+            </w:pPr>
+          </w:p>
+        </w:tc>
+      </w:tr>
+      <w:tr>
+        <w:trPr>
+          <w:trHeight w:val="152"/>
+        </w:trPr>
+        <w:tc>
+          <w:tcPr>
+            <w:tcW w:w="996" w:type="dxa"/>
+            <w:vMerge/>
+          </w:tcPr>
+          <w:p>
+            <w:pPr>
+              <w:tabs>
+                <w:tab w:val="left" w:pos="851"/>
+                <w:tab w:val="left" w:pos="5670"/>
+              </w:tabs>
+              <w:spacing w:line="360" w:lineRule="auto"/>
+              <w:jc w:val="center"/>
+            </w:pPr>
+          </w:p>
+        </w:tc>
+        <w:tc>
+          <w:tcPr>
+            <w:tcW w:w="1417" w:type="dxa"/>
+            <w:vAlign w:val="center"/>
+          </w:tcPr>
+          <w:p>
+            <w:pPr>
+              <w:tabs>
+                <w:tab w:val="left" w:pos="851"/>
+                <w:tab w:val="left" w:pos="5670"/>
+              </w:tabs>
+              <w:spacing w:line="360" w:lineRule="auto"/>
+              <w:jc w:val="center"/>
+              <w:rPr>
+                <w:lang w:val="en-US"/>
+              </w:rPr>
+            </w:pPr>
+            <w:r>
+              <w:rPr>
+                <w:lang w:val="en-US"/>
+              </w:rPr>
+              <w:t>5</w:t>
+            </w:r>
+          </w:p>
+        </w:tc>
+        <w:tc>
+          <w:tcPr>
+            <w:tcW w:w="1701" w:type="dxa"/>
+            <w:vAlign w:val="center"/>
+          </w:tcPr>
+          <w:p>
+            <w:pPr>
+              <w:tabs>
+                <w:tab w:val="left" w:pos="851"/>
+                <w:tab w:val="left" w:pos="5670"/>
+              </w:tabs>
+              <w:spacing w:line="360" w:lineRule="auto"/>
+              <w:jc w:val="center"/>
+              <w:rPr>
+                <w:color w:val="000000" w:themeColor="text1"/>
+                <w:lang w:val="en-US"/>
+              </w:rPr>
+            </w:pPr>
+            <w:r>
+              <w:rPr>
+                <w:color w:val="000000" w:themeColor="text1"/>
+                <w:lang w:val="en-US"/>
+              </w:rPr>
+              <w:t>{{l</w:t>
+            </w:r>
+            <w:r>
+              <w:rPr>
+                <w:color w:val="000000" w:themeColor="text1"/>
+              </w:rPr>
+              <w:t>3</w:t>
+            </w:r>
+            <w:r>
+              <w:rPr>
+                <w:color w:val="000000" w:themeColor="text1"/>
+                <w:lang w:val="en-US"/>
+              </w:rPr>
+              <w:t>5}}</w:t>
+            </w:r>
+          </w:p>
+        </w:tc>
+        <w:tc>
+          <w:tcPr>
+            <w:tcW w:w="1831" w:type="dxa"/>
+            <w:vAlign w:val="center"/>
+          </w:tcPr>
+          <w:p>
+            <w:pPr>
+              <w:tabs>
+                <w:tab w:val="left" w:pos="851"/>
+                <w:tab w:val="left" w:pos="5670"/>
+              </w:tabs>
+              <w:spacing w:line="360" w:lineRule="auto"/>
+              <w:jc w:val="center"/>
+              <w:rPr>
+                <w:color w:val="000000" w:themeColor="text1"/>
+                <w:lang w:val="en-US"/>
+              </w:rPr>
+            </w:pPr>
+            <w:r>
+              <w:rPr>
+                <w:color w:val="000000" w:themeColor="text1"/>
+                <w:lang w:val="en-US"/>
+              </w:rPr>
+              <w:t>{{t</w:t>
+            </w:r>
+            <w:r>
+              <w:rPr>
+                <w:color w:val="000000" w:themeColor="text1"/>
+              </w:rPr>
+              <w:t>3</w:t>
+            </w:r>
+            <w:r>
+              <w:rPr>
+                <w:color w:val="000000" w:themeColor="text1"/>
+                <w:lang w:val="en-US"/>
+              </w:rPr>
+              <w:t>5}}</w:t>
             </w:r>
           </w:p>
         </w:tc>
@@ -1606,7 +3361,7 @@
       </w:tblPr>
       <w:tblGrid>
         <w:gridCol w:w="4175"/>
-        <w:gridCol w:w="4981"/>
+        <w:gridCol w:w="5318"/>
       </w:tblGrid>
       <w:tr>
         <w:trPr>
@@ -1624,6 +3379,7 @@
                 <w:tab w:val="left" w:pos="5670"/>
               </w:tabs>
               <w:spacing w:line="360" w:lineRule="auto"/>
+              <w:ind w:left="-106"/>
               <w:jc w:val="center"/>
             </w:pPr>
             <w:r>
@@ -1633,16 +3389,17 @@
         </w:tc>
         <w:tc>
           <w:tcPr>
-            <w:tcW w:w="4981" w:type="dxa"/>
-            <w:vAlign w:val="center"/>
-          </w:tcPr>
-          <w:p>
-            <w:pPr>
-              <w:tabs>
-                <w:tab w:val="left" w:pos="851"/>
-                <w:tab w:val="left" w:pos="5670"/>
-              </w:tabs>
-              <w:spacing w:line="360" w:lineRule="auto"/>
+            <w:tcW w:w="5318" w:type="dxa"/>
+            <w:vAlign w:val="center"/>
+          </w:tcPr>
+          <w:p>
+            <w:pPr>
+              <w:tabs>
+                <w:tab w:val="left" w:pos="851"/>
+                <w:tab w:val="left" w:pos="5670"/>
+              </w:tabs>
+              <w:spacing w:line="360" w:lineRule="auto"/>
+              <w:ind w:left="-106"/>
               <w:jc w:val="center"/>
             </w:pPr>
             <w:r>
@@ -1667,6 +3424,7 @@
                 <w:tab w:val="left" w:pos="5670"/>
               </w:tabs>
               <w:spacing w:line="360" w:lineRule="auto"/>
+              <w:ind w:left="-106"/>
               <w:jc w:val="center"/>
               <w:rPr>
                 <w:lang w:val="en-US"/>
@@ -1774,64 +3532,22 @@
         </w:tc>
         <w:tc>
           <w:tcPr>
-            <w:tcW w:w="4981" w:type="dxa"/>
-            <w:vAlign w:val="center"/>
-          </w:tcPr>
-          <w:p>
-            <w:pPr>
-              <w:tabs>
-                <w:tab w:val="left" w:pos="851"/>
-                <w:tab w:val="left" w:pos="5670"/>
-              </w:tabs>
-              <w:spacing w:line="360" w:lineRule="auto"/>
+            <w:tcW w:w="5318" w:type="dxa"/>
+            <w:vAlign w:val="center"/>
+          </w:tcPr>
+          <w:p>
+            <w:pPr>
+              <w:tabs>
+                <w:tab w:val="left" w:pos="851"/>
+                <w:tab w:val="left" w:pos="5670"/>
+              </w:tabs>
+              <w:spacing w:line="360" w:lineRule="auto"/>
+              <w:ind w:left="-106"/>
               <w:rPr>
                 <w:color w:val="FF0000"/>
                 <w:lang w:val="en-US"/>
               </w:rPr>
             </w:pPr>
-            <m:oMathPara>
-              <m:oMath>
-                <m:r>
-                  <w:rPr>
-                    <w:rFonts w:ascii="Cambria Math" w:hAnsi="Cambria Math"/>
-                    <w:color w:val="FF0000"/>
-                    <w:lang w:val="en-US"/>
-                  </w:rPr>
-                  <m:t>g=9,69929 м/</m:t>
-                </m:r>
-                <m:sSup>
-                  <m:sSupPr>
-                    <m:ctrlPr>
-                      <w:rPr>
-                        <w:rFonts w:ascii="Cambria Math" w:hAnsi="Cambria Math"/>
-                        <w:i/>
-                        <w:color w:val="FF0000"/>
-                        <w:lang w:val="en-US"/>
-                      </w:rPr>
-                    </m:ctrlPr>
-                  </m:sSupPr>
-                  <m:e>
-                    <m:r>
-                      <w:rPr>
-                        <w:rFonts w:ascii="Cambria Math" w:hAnsi="Cambria Math"/>
-                        <w:color w:val="FF0000"/>
-                      </w:rPr>
-                      <m:t>с</m:t>
-                    </m:r>
-                  </m:e>
-                  <m:sup>
-                    <m:r>
-                      <w:rPr>
-                        <w:rFonts w:ascii="Cambria Math" w:hAnsi="Cambria Math"/>
-                        <w:color w:val="FF0000"/>
-                        <w:lang w:val="en-US"/>
-                      </w:rPr>
-                      <m:t>2</m:t>
-                    </m:r>
-                  </m:sup>
-                </m:sSup>
-              </m:oMath>
-            </m:oMathPara>
           </w:p>
         </w:tc>
       </w:tr>
@@ -1851,6 +3567,7 @@
                 <w:tab w:val="left" w:pos="5670"/>
               </w:tabs>
               <w:spacing w:line="360" w:lineRule="auto"/>
+              <w:ind w:left="-106"/>
               <w:jc w:val="center"/>
               <w:rPr>
                 <w:lang w:val="en-US"/>
@@ -1922,33 +3639,22 @@
         </w:tc>
         <w:tc>
           <w:tcPr>
-            <w:tcW w:w="4981" w:type="dxa"/>
-            <w:vAlign w:val="center"/>
-          </w:tcPr>
-          <w:p>
-            <w:pPr>
-              <w:tabs>
-                <w:tab w:val="left" w:pos="851"/>
-                <w:tab w:val="left" w:pos="5670"/>
-              </w:tabs>
-              <w:spacing w:line="360" w:lineRule="auto"/>
+            <w:tcW w:w="5318" w:type="dxa"/>
+            <w:vAlign w:val="center"/>
+          </w:tcPr>
+          <w:p>
+            <w:pPr>
+              <w:tabs>
+                <w:tab w:val="left" w:pos="851"/>
+                <w:tab w:val="left" w:pos="5670"/>
+              </w:tabs>
+              <w:spacing w:line="360" w:lineRule="auto"/>
+              <w:ind w:left="-106"/>
               <w:rPr>
                 <w:color w:val="FF0000"/>
                 <w:lang w:val="en-US"/>
               </w:rPr>
             </w:pPr>
-            <m:oMathPara>
-              <m:oMath>
-                <m:r>
-                  <w:rPr>
-                    <w:rFonts w:ascii="Cambria Math" w:hAnsi="Cambria Math"/>
-                    <w:color w:val="FF0000"/>
-                    <w:lang w:val="en-US"/>
-                  </w:rPr>
-                  <m:t>C=4,070238</m:t>
-                </m:r>
-              </m:oMath>
-            </m:oMathPara>
           </w:p>
         </w:tc>
       </w:tr>
@@ -1968,6 +3674,7 @@
                 <w:tab w:val="left" w:pos="5670"/>
               </w:tabs>
               <w:spacing w:line="360" w:lineRule="auto"/>
+              <w:ind w:left="-106"/>
               <w:jc w:val="center"/>
               <w:rPr>
                 <w:lang w:val="en-US"/>
@@ -2046,171 +3753,26 @@
         </w:tc>
         <w:tc>
           <w:tcPr>
-            <w:tcW w:w="4981" w:type="dxa"/>
-            <w:vAlign w:val="center"/>
-          </w:tcPr>
-          <w:p>
-            <w:pPr>
-              <w:tabs>
-                <w:tab w:val="left" w:pos="851"/>
-                <w:tab w:val="left" w:pos="5670"/>
-              </w:tabs>
-              <w:spacing w:line="360" w:lineRule="auto"/>
+            <w:tcW w:w="5318" w:type="dxa"/>
+            <w:vAlign w:val="center"/>
+          </w:tcPr>
+          <w:p>
+            <w:pPr>
+              <w:tabs>
+                <w:tab w:val="left" w:pos="851"/>
+                <w:tab w:val="left" w:pos="5670"/>
+              </w:tabs>
+              <w:spacing w:line="360" w:lineRule="auto"/>
+              <w:ind w:left="-106"/>
               <w:rPr>
                 <w:i/>
                 <w:color w:val="FF0000"/>
               </w:rPr>
             </w:pPr>
-            <m:oMathPara>
-              <m:oMath>
-                <m:r>
-                  <w:rPr>
-                    <w:rFonts w:ascii="Cambria Math" w:hAnsi="Cambria Math"/>
-                    <w:color w:val="FF0000"/>
-                    <w:lang w:val="en-US"/>
-                  </w:rPr>
-                  <m:t xml:space="preserve">g=9,69929 </m:t>
-                </m:r>
-                <m:r>
-                  <w:rPr>
-                    <w:rFonts w:ascii="Cambria Math" w:hAnsi="Cambria Math"/>
-                    <w:color w:val="FF0000"/>
-                  </w:rPr>
-                  <m:t>м/</m:t>
-                </m:r>
-                <m:sSup>
-                  <m:sSupPr>
-                    <m:ctrlPr>
-                      <w:rPr>
-                        <w:rFonts w:ascii="Cambria Math" w:hAnsi="Cambria Math"/>
-                        <w:i/>
-                        <w:color w:val="FF0000"/>
-                      </w:rPr>
-                    </m:ctrlPr>
-                  </m:sSupPr>
-                  <m:e>
-                    <m:r>
-                      <w:rPr>
-                        <w:rFonts w:ascii="Cambria Math" w:hAnsi="Cambria Math"/>
-                        <w:color w:val="FF0000"/>
-                      </w:rPr>
-                      <m:t>с</m:t>
-                    </m:r>
-                  </m:e>
-                  <m:sup>
-                    <m:r>
-                      <w:rPr>
-                        <w:rFonts w:ascii="Cambria Math" w:hAnsi="Cambria Math"/>
-                        <w:color w:val="FF0000"/>
-                      </w:rPr>
-                      <m:t>2</m:t>
-                    </m:r>
-                  </m:sup>
-                </m:sSup>
-              </m:oMath>
-            </m:oMathPara>
           </w:p>
         </w:tc>
       </w:tr>
     </w:tbl>
-    <w:p>
-      <w:pPr>
-        <w:tabs>
-          <w:tab w:val="left" w:pos="851"/>
-          <w:tab w:val="left" w:pos="5670"/>
-        </w:tabs>
-        <w:spacing w:line="360" w:lineRule="auto"/>
-        <w:jc w:val="both"/>
-        <w:rPr>
-          <w:b/>
-          <w:bCs/>
-        </w:rPr>
-      </w:pPr>
-    </w:p>
-    <w:p>
-      <w:pPr>
-        <w:tabs>
-          <w:tab w:val="left" w:pos="851"/>
-          <w:tab w:val="left" w:pos="5670"/>
-        </w:tabs>
-        <w:spacing w:line="360" w:lineRule="auto"/>
-        <w:jc w:val="both"/>
-        <w:rPr>
-          <w:b/>
-          <w:bCs/>
-        </w:rPr>
-      </w:pPr>
-    </w:p>
-    <w:p>
-      <w:pPr>
-        <w:tabs>
-          <w:tab w:val="left" w:pos="851"/>
-          <w:tab w:val="left" w:pos="5670"/>
-        </w:tabs>
-        <w:spacing w:line="360" w:lineRule="auto"/>
-        <w:jc w:val="both"/>
-        <w:rPr>
-          <w:b/>
-          <w:bCs/>
-        </w:rPr>
-      </w:pPr>
-    </w:p>
-    <w:p>
-      <w:pPr>
-        <w:tabs>
-          <w:tab w:val="left" w:pos="851"/>
-          <w:tab w:val="left" w:pos="5670"/>
-        </w:tabs>
-        <w:spacing w:line="360" w:lineRule="auto"/>
-        <w:jc w:val="both"/>
-        <w:rPr>
-          <w:b/>
-          <w:bCs/>
-        </w:rPr>
-      </w:pPr>
-    </w:p>
-    <w:p>
-      <w:pPr>
-        <w:tabs>
-          <w:tab w:val="left" w:pos="851"/>
-          <w:tab w:val="left" w:pos="5670"/>
-        </w:tabs>
-        <w:spacing w:line="360" w:lineRule="auto"/>
-        <w:jc w:val="both"/>
-        <w:rPr>
-          <w:b/>
-          <w:bCs/>
-        </w:rPr>
-      </w:pPr>
-    </w:p>
-    <w:p>
-      <w:pPr>
-        <w:tabs>
-          <w:tab w:val="left" w:pos="851"/>
-          <w:tab w:val="left" w:pos="5670"/>
-        </w:tabs>
-        <w:spacing w:line="360" w:lineRule="auto"/>
-        <w:jc w:val="both"/>
-        <w:rPr>
-          <w:b/>
-          <w:bCs/>
-        </w:rPr>
-      </w:pPr>
-    </w:p>
-    <w:p>
-      <w:pPr>
-        <w:tabs>
-          <w:tab w:val="left" w:pos="851"/>
-          <w:tab w:val="left" w:pos="5670"/>
-        </w:tabs>
-        <w:spacing w:line="360" w:lineRule="auto"/>
-        <w:jc w:val="both"/>
-        <w:rPr>
-          <w:b/>
-          <w:bCs/>
-        </w:rPr>
-      </w:pPr>
-    </w:p>
     <w:p>
       <w:pPr>
         <w:tabs>
@@ -2262,12 +3824,216 @@
           <w:lang w:val="en-US"/>
         </w:rPr>
       </w:pPr>
-      <w:r>
+    </w:p>
+    <w:p>
+      <w:pPr>
+        <w:pStyle w:val="a4"/>
+        <w:tabs>
+          <w:tab w:val="left" w:pos="851"/>
+          <w:tab w:val="left" w:pos="5670"/>
+        </w:tabs>
+        <w:spacing w:line="360" w:lineRule="auto"/>
+        <w:ind w:left="0"/>
+        <w:jc w:val="center"/>
         <w:rPr>
           <w:lang w:val="en-US"/>
         </w:rPr>
-        <w:t>{{img}}</w:t>
-      </w:r>
+      </w:pPr>
+    </w:p>
+    <w:p>
+      <w:pPr>
+        <w:pStyle w:val="a4"/>
+        <w:tabs>
+          <w:tab w:val="left" w:pos="851"/>
+          <w:tab w:val="left" w:pos="5670"/>
+        </w:tabs>
+        <w:spacing w:line="360" w:lineRule="auto"/>
+        <w:ind w:left="0"/>
+        <w:jc w:val="center"/>
+        <w:rPr>
+          <w:lang w:val="en-US"/>
+        </w:rPr>
+      </w:pPr>
+    </w:p>
+    <w:p>
+      <w:pPr>
+        <w:pStyle w:val="a4"/>
+        <w:tabs>
+          <w:tab w:val="left" w:pos="851"/>
+          <w:tab w:val="left" w:pos="5670"/>
+        </w:tabs>
+        <w:spacing w:line="360" w:lineRule="auto"/>
+        <w:ind w:left="0"/>
+        <w:jc w:val="center"/>
+        <w:rPr>
+          <w:lang w:val="en-US"/>
+        </w:rPr>
+      </w:pPr>
+    </w:p>
+    <w:p>
+      <w:pPr>
+        <w:pStyle w:val="a4"/>
+        <w:tabs>
+          <w:tab w:val="left" w:pos="851"/>
+          <w:tab w:val="left" w:pos="5670"/>
+        </w:tabs>
+        <w:spacing w:line="360" w:lineRule="auto"/>
+        <w:ind w:left="0"/>
+        <w:jc w:val="center"/>
+        <w:rPr>
+          <w:lang w:val="en-US"/>
+        </w:rPr>
+      </w:pPr>
+    </w:p>
+    <w:p>
+      <w:pPr>
+        <w:pStyle w:val="a4"/>
+        <w:tabs>
+          <w:tab w:val="left" w:pos="851"/>
+          <w:tab w:val="left" w:pos="5670"/>
+        </w:tabs>
+        <w:spacing w:line="360" w:lineRule="auto"/>
+        <w:ind w:left="0"/>
+        <w:jc w:val="center"/>
+        <w:rPr>
+          <w:lang w:val="en-US"/>
+        </w:rPr>
+      </w:pPr>
+    </w:p>
+    <w:p>
+      <w:pPr>
+        <w:pStyle w:val="a4"/>
+        <w:tabs>
+          <w:tab w:val="left" w:pos="851"/>
+          <w:tab w:val="left" w:pos="5670"/>
+        </w:tabs>
+        <w:spacing w:line="360" w:lineRule="auto"/>
+        <w:ind w:left="0"/>
+        <w:jc w:val="center"/>
+        <w:rPr>
+          <w:lang w:val="en-US"/>
+        </w:rPr>
+      </w:pPr>
+    </w:p>
+    <w:p>
+      <w:pPr>
+        <w:pStyle w:val="a4"/>
+        <w:tabs>
+          <w:tab w:val="left" w:pos="851"/>
+          <w:tab w:val="left" w:pos="5670"/>
+        </w:tabs>
+        <w:spacing w:line="360" w:lineRule="auto"/>
+        <w:ind w:left="0"/>
+        <w:jc w:val="center"/>
+        <w:rPr>
+          <w:lang w:val="en-US"/>
+        </w:rPr>
+      </w:pPr>
+    </w:p>
+    <w:p>
+      <w:pPr>
+        <w:pStyle w:val="a4"/>
+        <w:tabs>
+          <w:tab w:val="left" w:pos="851"/>
+          <w:tab w:val="left" w:pos="5670"/>
+        </w:tabs>
+        <w:spacing w:line="360" w:lineRule="auto"/>
+        <w:ind w:left="0"/>
+        <w:jc w:val="center"/>
+        <w:rPr>
+          <w:lang w:val="en-US"/>
+        </w:rPr>
+      </w:pPr>
+    </w:p>
+    <w:p>
+      <w:pPr>
+        <w:pStyle w:val="a4"/>
+        <w:tabs>
+          <w:tab w:val="left" w:pos="851"/>
+          <w:tab w:val="left" w:pos="5670"/>
+        </w:tabs>
+        <w:spacing w:line="360" w:lineRule="auto"/>
+        <w:ind w:left="0"/>
+        <w:jc w:val="center"/>
+        <w:rPr>
+          <w:lang w:val="en-US"/>
+        </w:rPr>
+      </w:pPr>
+    </w:p>
+    <w:p>
+      <w:pPr>
+        <w:pStyle w:val="a4"/>
+        <w:tabs>
+          <w:tab w:val="left" w:pos="851"/>
+          <w:tab w:val="left" w:pos="5670"/>
+        </w:tabs>
+        <w:spacing w:line="360" w:lineRule="auto"/>
+        <w:ind w:left="0"/>
+        <w:jc w:val="center"/>
+        <w:rPr>
+          <w:lang w:val="en-US"/>
+        </w:rPr>
+      </w:pPr>
+    </w:p>
+    <w:p>
+      <w:pPr>
+        <w:pStyle w:val="a4"/>
+        <w:tabs>
+          <w:tab w:val="left" w:pos="851"/>
+          <w:tab w:val="left" w:pos="5670"/>
+        </w:tabs>
+        <w:spacing w:line="360" w:lineRule="auto"/>
+        <w:ind w:left="0"/>
+        <w:jc w:val="center"/>
+        <w:rPr>
+          <w:lang w:val="en-US"/>
+        </w:rPr>
+      </w:pPr>
+    </w:p>
+    <w:p>
+      <w:pPr>
+        <w:pStyle w:val="a4"/>
+        <w:tabs>
+          <w:tab w:val="left" w:pos="851"/>
+          <w:tab w:val="left" w:pos="5670"/>
+        </w:tabs>
+        <w:spacing w:line="360" w:lineRule="auto"/>
+        <w:ind w:left="0"/>
+        <w:jc w:val="center"/>
+        <w:rPr>
+          <w:lang w:val="en-US"/>
+        </w:rPr>
+      </w:pPr>
+    </w:p>
+    <w:p>
+      <w:pPr>
+        <w:pStyle w:val="a4"/>
+        <w:tabs>
+          <w:tab w:val="left" w:pos="851"/>
+          <w:tab w:val="left" w:pos="5670"/>
+        </w:tabs>
+        <w:spacing w:line="360" w:lineRule="auto"/>
+        <w:ind w:left="0"/>
+        <w:jc w:val="center"/>
+        <w:rPr>
+          <w:lang w:val="en-US"/>
+        </w:rPr>
+      </w:pPr>
+    </w:p>
+    <w:p>
+      <w:pPr>
+        <w:pStyle w:val="a4"/>
+        <w:tabs>
+          <w:tab w:val="left" w:pos="851"/>
+          <w:tab w:val="left" w:pos="5670"/>
+        </w:tabs>
+        <w:spacing w:line="360" w:lineRule="auto"/>
+        <w:ind w:left="0"/>
+        <w:jc w:val="center"/>
+        <w:rPr>
+          <w:lang w:val="en-US"/>
+        </w:rPr>
+      </w:pPr>
     </w:p>
     <w:p>
       <w:pPr>

</xml_diff>

<commit_message>
v10 A new laboratory work №3.2 Fixed bugs in laboratory №1.1 Fixed common bugs Fixed a bug in the registration system (the user was not added to the database)
</commit_message>
<xml_diff>
--- a/static/documents/laba11.docx
+++ b/static/documents/laba11.docx
@@ -427,23 +427,7 @@
           <w:color w:val="000000" w:themeColor="text1"/>
           <w:lang w:val="en-US"/>
         </w:rPr>
-        <w:t>{{</w:t>
-      </w:r>
-      <w:proofErr w:type="spellStart"/>
-      <w:r>
-        <w:rPr>
-          <w:color w:val="000000" w:themeColor="text1"/>
-          <w:lang w:val="en-US"/>
-        </w:rPr>
-        <w:t>theor</w:t>
-      </w:r>
-      <w:proofErr w:type="spellEnd"/>
-      <w:r>
-        <w:rPr>
-          <w:color w:val="000000" w:themeColor="text1"/>
-          <w:lang w:val="en-US"/>
-        </w:rPr>
-        <w:t>}}</w:t>
+        <w:t>{{theor}}</w:t>
       </w:r>
     </w:p>
     <w:p>
@@ -768,40 +752,28 @@
         <w:tc>
           <w:tcPr>
             <w:tcW w:w="1701" w:type="dxa"/>
-            <w:vAlign w:val="center"/>
-          </w:tcPr>
-          <w:p>
-            <w:pPr>
-              <w:tabs>
-                <w:tab w:val="left" w:pos="851"/>
-                <w:tab w:val="left" w:pos="5670"/>
-              </w:tabs>
-              <w:spacing w:line="360" w:lineRule="auto"/>
-              <w:jc w:val="center"/>
-              <w:rPr>
-                <w:color w:val="000000" w:themeColor="text1"/>
-                <w:lang w:val="en-US"/>
-              </w:rPr>
-            </w:pPr>
-            <w:r>
-              <w:rPr>
-                <w:color w:val="000000" w:themeColor="text1"/>
-                <w:lang w:val="en-US"/>
-              </w:rPr>
-              <w:t>{{l</w:t>
-            </w:r>
-            <w:r>
-              <w:rPr>
-                <w:color w:val="000000" w:themeColor="text1"/>
-              </w:rPr>
-              <w:t>1</w:t>
-            </w:r>
-            <w:r>
-              <w:rPr>
-                <w:color w:val="000000" w:themeColor="text1"/>
-                <w:lang w:val="en-US"/>
-              </w:rPr>
-              <w:t>1}}</w:t>
+            <w:vMerge w:val="restart"/>
+            <w:vAlign w:val="center"/>
+          </w:tcPr>
+          <w:p>
+            <w:pPr>
+              <w:tabs>
+                <w:tab w:val="left" w:pos="851"/>
+                <w:tab w:val="left" w:pos="5670"/>
+              </w:tabs>
+              <w:spacing w:line="360" w:lineRule="auto"/>
+              <w:jc w:val="center"/>
+              <w:rPr>
+                <w:color w:val="000000" w:themeColor="text1"/>
+                <w:lang w:val="en-US"/>
+              </w:rPr>
+            </w:pPr>
+            <w:r>
+              <w:rPr>
+                <w:color w:val="000000" w:themeColor="text1"/>
+                <w:lang w:val="en-US"/>
+              </w:rPr>
+              <w:t>{{l11}}</w:t>
             </w:r>
           </w:p>
         </w:tc>
@@ -980,41 +952,22 @@
         <w:tc>
           <w:tcPr>
             <w:tcW w:w="1701" w:type="dxa"/>
-            <w:vAlign w:val="center"/>
-          </w:tcPr>
-          <w:p>
-            <w:pPr>
-              <w:tabs>
-                <w:tab w:val="left" w:pos="851"/>
-                <w:tab w:val="left" w:pos="5670"/>
-              </w:tabs>
-              <w:spacing w:line="360" w:lineRule="auto"/>
-              <w:jc w:val="center"/>
-              <w:rPr>
-                <w:color w:val="000000" w:themeColor="text1"/>
-                <w:lang w:val="en-US"/>
-              </w:rPr>
-            </w:pPr>
-            <w:r>
-              <w:rPr>
-                <w:color w:val="000000" w:themeColor="text1"/>
-                <w:lang w:val="en-US"/>
-              </w:rPr>
-              <w:t>{{l</w:t>
-            </w:r>
-            <w:r>
-              <w:rPr>
-                <w:color w:val="000000" w:themeColor="text1"/>
-              </w:rPr>
-              <w:t>1</w:t>
-            </w:r>
-            <w:r>
-              <w:rPr>
-                <w:color w:val="000000" w:themeColor="text1"/>
-                <w:lang w:val="en-US"/>
-              </w:rPr>
-              <w:t>2}}</w:t>
-            </w:r>
+            <w:vMerge/>
+            <w:vAlign w:val="center"/>
+          </w:tcPr>
+          <w:p>
+            <w:pPr>
+              <w:tabs>
+                <w:tab w:val="left" w:pos="851"/>
+                <w:tab w:val="left" w:pos="5670"/>
+              </w:tabs>
+              <w:spacing w:line="360" w:lineRule="auto"/>
+              <w:jc w:val="center"/>
+              <w:rPr>
+                <w:color w:val="000000" w:themeColor="text1"/>
+                <w:lang w:val="en-US"/>
+              </w:rPr>
+            </w:pPr>
           </w:p>
         </w:tc>
         <w:tc>
@@ -1141,41 +1094,22 @@
         <w:tc>
           <w:tcPr>
             <w:tcW w:w="1701" w:type="dxa"/>
-            <w:vAlign w:val="center"/>
-          </w:tcPr>
-          <w:p>
-            <w:pPr>
-              <w:tabs>
-                <w:tab w:val="left" w:pos="851"/>
-                <w:tab w:val="left" w:pos="5670"/>
-              </w:tabs>
-              <w:spacing w:line="360" w:lineRule="auto"/>
-              <w:jc w:val="center"/>
-              <w:rPr>
-                <w:color w:val="000000" w:themeColor="text1"/>
-                <w:lang w:val="en-US"/>
-              </w:rPr>
-            </w:pPr>
-            <w:r>
-              <w:rPr>
-                <w:color w:val="000000" w:themeColor="text1"/>
-                <w:lang w:val="en-US"/>
-              </w:rPr>
-              <w:t>{{l</w:t>
-            </w:r>
-            <w:r>
-              <w:rPr>
-                <w:color w:val="000000" w:themeColor="text1"/>
-              </w:rPr>
-              <w:t>1</w:t>
-            </w:r>
-            <w:r>
-              <w:rPr>
-                <w:color w:val="000000" w:themeColor="text1"/>
-                <w:lang w:val="en-US"/>
-              </w:rPr>
-              <w:t>3}}</w:t>
-            </w:r>
+            <w:vMerge/>
+            <w:vAlign w:val="center"/>
+          </w:tcPr>
+          <w:p>
+            <w:pPr>
+              <w:tabs>
+                <w:tab w:val="left" w:pos="851"/>
+                <w:tab w:val="left" w:pos="5670"/>
+              </w:tabs>
+              <w:spacing w:line="360" w:lineRule="auto"/>
+              <w:jc w:val="center"/>
+              <w:rPr>
+                <w:color w:val="000000" w:themeColor="text1"/>
+                <w:lang w:val="en-US"/>
+              </w:rPr>
+            </w:pPr>
           </w:p>
         </w:tc>
         <w:tc>
@@ -1302,41 +1236,22 @@
         <w:tc>
           <w:tcPr>
             <w:tcW w:w="1701" w:type="dxa"/>
-            <w:vAlign w:val="center"/>
-          </w:tcPr>
-          <w:p>
-            <w:pPr>
-              <w:tabs>
-                <w:tab w:val="left" w:pos="851"/>
-                <w:tab w:val="left" w:pos="5670"/>
-              </w:tabs>
-              <w:spacing w:line="360" w:lineRule="auto"/>
-              <w:jc w:val="center"/>
-              <w:rPr>
-                <w:color w:val="000000" w:themeColor="text1"/>
-                <w:lang w:val="en-US"/>
-              </w:rPr>
-            </w:pPr>
-            <w:r>
-              <w:rPr>
-                <w:color w:val="000000" w:themeColor="text1"/>
-                <w:lang w:val="en-US"/>
-              </w:rPr>
-              <w:t>{{l</w:t>
-            </w:r>
-            <w:r>
-              <w:rPr>
-                <w:color w:val="000000" w:themeColor="text1"/>
-              </w:rPr>
-              <w:t>1</w:t>
-            </w:r>
-            <w:r>
-              <w:rPr>
-                <w:color w:val="000000" w:themeColor="text1"/>
-                <w:lang w:val="en-US"/>
-              </w:rPr>
-              <w:t>4}}</w:t>
-            </w:r>
+            <w:vMerge/>
+            <w:vAlign w:val="center"/>
+          </w:tcPr>
+          <w:p>
+            <w:pPr>
+              <w:tabs>
+                <w:tab w:val="left" w:pos="851"/>
+                <w:tab w:val="left" w:pos="5670"/>
+              </w:tabs>
+              <w:spacing w:line="360" w:lineRule="auto"/>
+              <w:jc w:val="center"/>
+              <w:rPr>
+                <w:color w:val="000000" w:themeColor="text1"/>
+                <w:lang w:val="en-US"/>
+              </w:rPr>
+            </w:pPr>
           </w:p>
         </w:tc>
         <w:tc>
@@ -1463,41 +1378,22 @@
         <w:tc>
           <w:tcPr>
             <w:tcW w:w="1701" w:type="dxa"/>
-            <w:vAlign w:val="center"/>
-          </w:tcPr>
-          <w:p>
-            <w:pPr>
-              <w:tabs>
-                <w:tab w:val="left" w:pos="851"/>
-                <w:tab w:val="left" w:pos="5670"/>
-              </w:tabs>
-              <w:spacing w:line="360" w:lineRule="auto"/>
-              <w:jc w:val="center"/>
-              <w:rPr>
-                <w:color w:val="000000" w:themeColor="text1"/>
-                <w:lang w:val="en-US"/>
-              </w:rPr>
-            </w:pPr>
-            <w:r>
-              <w:rPr>
-                <w:color w:val="000000" w:themeColor="text1"/>
-                <w:lang w:val="en-US"/>
-              </w:rPr>
-              <w:t>{{l</w:t>
-            </w:r>
-            <w:r>
-              <w:rPr>
-                <w:color w:val="000000" w:themeColor="text1"/>
-              </w:rPr>
-              <w:t>1</w:t>
-            </w:r>
-            <w:r>
-              <w:rPr>
-                <w:color w:val="000000" w:themeColor="text1"/>
-                <w:lang w:val="en-US"/>
-              </w:rPr>
-              <w:t>5}}</w:t>
-            </w:r>
+            <w:vMerge/>
+            <w:vAlign w:val="center"/>
+          </w:tcPr>
+          <w:p>
+            <w:pPr>
+              <w:tabs>
+                <w:tab w:val="left" w:pos="851"/>
+                <w:tab w:val="left" w:pos="5670"/>
+              </w:tabs>
+              <w:spacing w:line="360" w:lineRule="auto"/>
+              <w:jc w:val="center"/>
+              <w:rPr>
+                <w:color w:val="000000" w:themeColor="text1"/>
+                <w:lang w:val="en-US"/>
+              </w:rPr>
+            </w:pPr>
           </w:p>
         </w:tc>
         <w:tc>
@@ -1633,40 +1529,28 @@
         <w:tc>
           <w:tcPr>
             <w:tcW w:w="1701" w:type="dxa"/>
-            <w:vAlign w:val="center"/>
-          </w:tcPr>
-          <w:p>
-            <w:pPr>
-              <w:tabs>
-                <w:tab w:val="left" w:pos="851"/>
-                <w:tab w:val="left" w:pos="5670"/>
-              </w:tabs>
-              <w:spacing w:line="360" w:lineRule="auto"/>
-              <w:jc w:val="center"/>
-              <w:rPr>
-                <w:color w:val="000000" w:themeColor="text1"/>
-                <w:lang w:val="en-US"/>
-              </w:rPr>
-            </w:pPr>
-            <w:r>
-              <w:rPr>
-                <w:color w:val="000000" w:themeColor="text1"/>
-                <w:lang w:val="en-US"/>
-              </w:rPr>
-              <w:t>{{l</w:t>
-            </w:r>
-            <w:r>
-              <w:rPr>
-                <w:color w:val="000000" w:themeColor="text1"/>
-              </w:rPr>
-              <w:t>2</w:t>
-            </w:r>
-            <w:r>
-              <w:rPr>
-                <w:color w:val="000000" w:themeColor="text1"/>
-                <w:lang w:val="en-US"/>
-              </w:rPr>
-              <w:t>1}}</w:t>
+            <w:vMerge w:val="restart"/>
+            <w:vAlign w:val="center"/>
+          </w:tcPr>
+          <w:p>
+            <w:pPr>
+              <w:tabs>
+                <w:tab w:val="left" w:pos="851"/>
+                <w:tab w:val="left" w:pos="5670"/>
+              </w:tabs>
+              <w:spacing w:line="360" w:lineRule="auto"/>
+              <w:jc w:val="center"/>
+              <w:rPr>
+                <w:color w:val="000000" w:themeColor="text1"/>
+                <w:lang w:val="en-US"/>
+              </w:rPr>
+            </w:pPr>
+            <w:r>
+              <w:rPr>
+                <w:color w:val="000000" w:themeColor="text1"/>
+                <w:lang w:val="en-US"/>
+              </w:rPr>
+              <w:t>{{l21}}</w:t>
             </w:r>
           </w:p>
         </w:tc>
@@ -1849,41 +1733,22 @@
         <w:tc>
           <w:tcPr>
             <w:tcW w:w="1701" w:type="dxa"/>
-            <w:vAlign w:val="center"/>
-          </w:tcPr>
-          <w:p>
-            <w:pPr>
-              <w:tabs>
-                <w:tab w:val="left" w:pos="851"/>
-                <w:tab w:val="left" w:pos="5670"/>
-              </w:tabs>
-              <w:spacing w:line="360" w:lineRule="auto"/>
-              <w:jc w:val="center"/>
-              <w:rPr>
-                <w:color w:val="000000" w:themeColor="text1"/>
-                <w:lang w:val="en-US"/>
-              </w:rPr>
-            </w:pPr>
-            <w:r>
-              <w:rPr>
-                <w:color w:val="000000" w:themeColor="text1"/>
-                <w:lang w:val="en-US"/>
-              </w:rPr>
-              <w:t>{{l</w:t>
-            </w:r>
-            <w:r>
-              <w:rPr>
-                <w:color w:val="000000" w:themeColor="text1"/>
-              </w:rPr>
-              <w:t>2</w:t>
-            </w:r>
-            <w:r>
-              <w:rPr>
-                <w:color w:val="000000" w:themeColor="text1"/>
-                <w:lang w:val="en-US"/>
-              </w:rPr>
-              <w:t>2}}</w:t>
-            </w:r>
+            <w:vMerge/>
+            <w:vAlign w:val="center"/>
+          </w:tcPr>
+          <w:p>
+            <w:pPr>
+              <w:tabs>
+                <w:tab w:val="left" w:pos="851"/>
+                <w:tab w:val="left" w:pos="5670"/>
+              </w:tabs>
+              <w:spacing w:line="360" w:lineRule="auto"/>
+              <w:jc w:val="center"/>
+              <w:rPr>
+                <w:color w:val="000000" w:themeColor="text1"/>
+                <w:lang w:val="en-US"/>
+              </w:rPr>
+            </w:pPr>
           </w:p>
         </w:tc>
         <w:tc>
@@ -2016,41 +1881,22 @@
         <w:tc>
           <w:tcPr>
             <w:tcW w:w="1701" w:type="dxa"/>
-            <w:vAlign w:val="center"/>
-          </w:tcPr>
-          <w:p>
-            <w:pPr>
-              <w:tabs>
-                <w:tab w:val="left" w:pos="851"/>
-                <w:tab w:val="left" w:pos="5670"/>
-              </w:tabs>
-              <w:spacing w:line="360" w:lineRule="auto"/>
-              <w:jc w:val="center"/>
-              <w:rPr>
-                <w:color w:val="000000" w:themeColor="text1"/>
-                <w:lang w:val="en-US"/>
-              </w:rPr>
-            </w:pPr>
-            <w:r>
-              <w:rPr>
-                <w:color w:val="000000" w:themeColor="text1"/>
-                <w:lang w:val="en-US"/>
-              </w:rPr>
-              <w:t>{{l</w:t>
-            </w:r>
-            <w:r>
-              <w:rPr>
-                <w:color w:val="000000" w:themeColor="text1"/>
-              </w:rPr>
-              <w:t>2</w:t>
-            </w:r>
-            <w:r>
-              <w:rPr>
-                <w:color w:val="000000" w:themeColor="text1"/>
-                <w:lang w:val="en-US"/>
-              </w:rPr>
-              <w:t>3}}</w:t>
-            </w:r>
+            <w:vMerge/>
+            <w:vAlign w:val="center"/>
+          </w:tcPr>
+          <w:p>
+            <w:pPr>
+              <w:tabs>
+                <w:tab w:val="left" w:pos="851"/>
+                <w:tab w:val="left" w:pos="5670"/>
+              </w:tabs>
+              <w:spacing w:line="360" w:lineRule="auto"/>
+              <w:jc w:val="center"/>
+              <w:rPr>
+                <w:color w:val="000000" w:themeColor="text1"/>
+                <w:lang w:val="en-US"/>
+              </w:rPr>
+            </w:pPr>
           </w:p>
         </w:tc>
         <w:tc>
@@ -2183,41 +2029,22 @@
         <w:tc>
           <w:tcPr>
             <w:tcW w:w="1701" w:type="dxa"/>
-            <w:vAlign w:val="center"/>
-          </w:tcPr>
-          <w:p>
-            <w:pPr>
-              <w:tabs>
-                <w:tab w:val="left" w:pos="851"/>
-                <w:tab w:val="left" w:pos="5670"/>
-              </w:tabs>
-              <w:spacing w:line="360" w:lineRule="auto"/>
-              <w:jc w:val="center"/>
-              <w:rPr>
-                <w:color w:val="000000" w:themeColor="text1"/>
-                <w:lang w:val="en-US"/>
-              </w:rPr>
-            </w:pPr>
-            <w:r>
-              <w:rPr>
-                <w:color w:val="000000" w:themeColor="text1"/>
-                <w:lang w:val="en-US"/>
-              </w:rPr>
-              <w:t>{{l</w:t>
-            </w:r>
-            <w:r>
-              <w:rPr>
-                <w:color w:val="000000" w:themeColor="text1"/>
-              </w:rPr>
-              <w:t>2</w:t>
-            </w:r>
-            <w:r>
-              <w:rPr>
-                <w:color w:val="000000" w:themeColor="text1"/>
-                <w:lang w:val="en-US"/>
-              </w:rPr>
-              <w:t>4}}</w:t>
-            </w:r>
+            <w:vMerge/>
+            <w:vAlign w:val="center"/>
+          </w:tcPr>
+          <w:p>
+            <w:pPr>
+              <w:tabs>
+                <w:tab w:val="left" w:pos="851"/>
+                <w:tab w:val="left" w:pos="5670"/>
+              </w:tabs>
+              <w:spacing w:line="360" w:lineRule="auto"/>
+              <w:jc w:val="center"/>
+              <w:rPr>
+                <w:color w:val="000000" w:themeColor="text1"/>
+                <w:lang w:val="en-US"/>
+              </w:rPr>
+            </w:pPr>
           </w:p>
         </w:tc>
         <w:tc>
@@ -2350,41 +2177,22 @@
         <w:tc>
           <w:tcPr>
             <w:tcW w:w="1701" w:type="dxa"/>
-            <w:vAlign w:val="center"/>
-          </w:tcPr>
-          <w:p>
-            <w:pPr>
-              <w:tabs>
-                <w:tab w:val="left" w:pos="851"/>
-                <w:tab w:val="left" w:pos="5670"/>
-              </w:tabs>
-              <w:spacing w:line="360" w:lineRule="auto"/>
-              <w:jc w:val="center"/>
-              <w:rPr>
-                <w:color w:val="000000" w:themeColor="text1"/>
-                <w:lang w:val="en-US"/>
-              </w:rPr>
-            </w:pPr>
-            <w:r>
-              <w:rPr>
-                <w:color w:val="000000" w:themeColor="text1"/>
-                <w:lang w:val="en-US"/>
-              </w:rPr>
-              <w:t>{{l</w:t>
-            </w:r>
-            <w:r>
-              <w:rPr>
-                <w:color w:val="000000" w:themeColor="text1"/>
-              </w:rPr>
-              <w:t>2</w:t>
-            </w:r>
-            <w:r>
-              <w:rPr>
-                <w:color w:val="000000" w:themeColor="text1"/>
-                <w:lang w:val="en-US"/>
-              </w:rPr>
-              <w:t>5}}</w:t>
-            </w:r>
+            <w:vMerge/>
+            <w:vAlign w:val="center"/>
+          </w:tcPr>
+          <w:p>
+            <w:pPr>
+              <w:tabs>
+                <w:tab w:val="left" w:pos="851"/>
+                <w:tab w:val="left" w:pos="5670"/>
+              </w:tabs>
+              <w:spacing w:line="360" w:lineRule="auto"/>
+              <w:jc w:val="center"/>
+              <w:rPr>
+                <w:color w:val="000000" w:themeColor="text1"/>
+                <w:lang w:val="en-US"/>
+              </w:rPr>
+            </w:pPr>
           </w:p>
         </w:tc>
         <w:tc>
@@ -2520,40 +2328,28 @@
         <w:tc>
           <w:tcPr>
             <w:tcW w:w="1701" w:type="dxa"/>
-            <w:vAlign w:val="center"/>
-          </w:tcPr>
-          <w:p>
-            <w:pPr>
-              <w:tabs>
-                <w:tab w:val="left" w:pos="851"/>
-                <w:tab w:val="left" w:pos="5670"/>
-              </w:tabs>
-              <w:spacing w:line="360" w:lineRule="auto"/>
-              <w:jc w:val="center"/>
-              <w:rPr>
-                <w:color w:val="000000" w:themeColor="text1"/>
-                <w:lang w:val="en-US"/>
-              </w:rPr>
-            </w:pPr>
-            <w:r>
-              <w:rPr>
-                <w:color w:val="000000" w:themeColor="text1"/>
-                <w:lang w:val="en-US"/>
-              </w:rPr>
-              <w:t>{{l</w:t>
-            </w:r>
-            <w:r>
-              <w:rPr>
-                <w:color w:val="000000" w:themeColor="text1"/>
-              </w:rPr>
-              <w:t>3</w:t>
-            </w:r>
-            <w:r>
-              <w:rPr>
-                <w:color w:val="000000" w:themeColor="text1"/>
-                <w:lang w:val="en-US"/>
-              </w:rPr>
-              <w:t>1}}</w:t>
+            <w:vMerge w:val="restart"/>
+            <w:vAlign w:val="center"/>
+          </w:tcPr>
+          <w:p>
+            <w:pPr>
+              <w:tabs>
+                <w:tab w:val="left" w:pos="851"/>
+                <w:tab w:val="left" w:pos="5670"/>
+              </w:tabs>
+              <w:spacing w:line="360" w:lineRule="auto"/>
+              <w:jc w:val="center"/>
+              <w:rPr>
+                <w:color w:val="000000" w:themeColor="text1"/>
+                <w:lang w:val="en-US"/>
+              </w:rPr>
+            </w:pPr>
+            <w:r>
+              <w:rPr>
+                <w:color w:val="000000" w:themeColor="text1"/>
+                <w:lang w:val="en-US"/>
+              </w:rPr>
+              <w:t>{{l31}}</w:t>
             </w:r>
           </w:p>
         </w:tc>
@@ -2735,41 +2531,22 @@
         <w:tc>
           <w:tcPr>
             <w:tcW w:w="1701" w:type="dxa"/>
-            <w:vAlign w:val="center"/>
-          </w:tcPr>
-          <w:p>
-            <w:pPr>
-              <w:tabs>
-                <w:tab w:val="left" w:pos="851"/>
-                <w:tab w:val="left" w:pos="5670"/>
-              </w:tabs>
-              <w:spacing w:line="360" w:lineRule="auto"/>
-              <w:jc w:val="center"/>
-              <w:rPr>
-                <w:color w:val="000000" w:themeColor="text1"/>
-                <w:lang w:val="en-US"/>
-              </w:rPr>
-            </w:pPr>
-            <w:r>
-              <w:rPr>
-                <w:color w:val="000000" w:themeColor="text1"/>
-                <w:lang w:val="en-US"/>
-              </w:rPr>
-              <w:t>{{l</w:t>
-            </w:r>
-            <w:r>
-              <w:rPr>
-                <w:color w:val="000000" w:themeColor="text1"/>
-              </w:rPr>
-              <w:t>3</w:t>
-            </w:r>
-            <w:r>
-              <w:rPr>
-                <w:color w:val="000000" w:themeColor="text1"/>
-                <w:lang w:val="en-US"/>
-              </w:rPr>
-              <w:t>2}}</w:t>
-            </w:r>
+            <w:vMerge/>
+            <w:vAlign w:val="center"/>
+          </w:tcPr>
+          <w:p>
+            <w:pPr>
+              <w:tabs>
+                <w:tab w:val="left" w:pos="851"/>
+                <w:tab w:val="left" w:pos="5670"/>
+              </w:tabs>
+              <w:spacing w:line="360" w:lineRule="auto"/>
+              <w:jc w:val="center"/>
+              <w:rPr>
+                <w:color w:val="000000" w:themeColor="text1"/>
+                <w:lang w:val="en-US"/>
+              </w:rPr>
+            </w:pPr>
           </w:p>
         </w:tc>
         <w:tc>
@@ -2901,41 +2678,22 @@
         <w:tc>
           <w:tcPr>
             <w:tcW w:w="1701" w:type="dxa"/>
-            <w:vAlign w:val="center"/>
-          </w:tcPr>
-          <w:p>
-            <w:pPr>
-              <w:tabs>
-                <w:tab w:val="left" w:pos="851"/>
-                <w:tab w:val="left" w:pos="5670"/>
-              </w:tabs>
-              <w:spacing w:line="360" w:lineRule="auto"/>
-              <w:jc w:val="center"/>
-              <w:rPr>
-                <w:color w:val="000000" w:themeColor="text1"/>
-                <w:lang w:val="en-US"/>
-              </w:rPr>
-            </w:pPr>
-            <w:r>
-              <w:rPr>
-                <w:color w:val="000000" w:themeColor="text1"/>
-                <w:lang w:val="en-US"/>
-              </w:rPr>
-              <w:t>{{l</w:t>
-            </w:r>
-            <w:r>
-              <w:rPr>
-                <w:color w:val="000000" w:themeColor="text1"/>
-              </w:rPr>
-              <w:t>3</w:t>
-            </w:r>
-            <w:r>
-              <w:rPr>
-                <w:color w:val="000000" w:themeColor="text1"/>
-                <w:lang w:val="en-US"/>
-              </w:rPr>
-              <w:t>3}}</w:t>
-            </w:r>
+            <w:vMerge/>
+            <w:vAlign w:val="center"/>
+          </w:tcPr>
+          <w:p>
+            <w:pPr>
+              <w:tabs>
+                <w:tab w:val="left" w:pos="851"/>
+                <w:tab w:val="left" w:pos="5670"/>
+              </w:tabs>
+              <w:spacing w:line="360" w:lineRule="auto"/>
+              <w:jc w:val="center"/>
+              <w:rPr>
+                <w:color w:val="000000" w:themeColor="text1"/>
+                <w:lang w:val="en-US"/>
+              </w:rPr>
+            </w:pPr>
           </w:p>
         </w:tc>
         <w:tc>
@@ -3067,41 +2825,22 @@
         <w:tc>
           <w:tcPr>
             <w:tcW w:w="1701" w:type="dxa"/>
-            <w:vAlign w:val="center"/>
-          </w:tcPr>
-          <w:p>
-            <w:pPr>
-              <w:tabs>
-                <w:tab w:val="left" w:pos="851"/>
-                <w:tab w:val="left" w:pos="5670"/>
-              </w:tabs>
-              <w:spacing w:line="360" w:lineRule="auto"/>
-              <w:jc w:val="center"/>
-              <w:rPr>
-                <w:color w:val="000000" w:themeColor="text1"/>
-                <w:lang w:val="en-US"/>
-              </w:rPr>
-            </w:pPr>
-            <w:r>
-              <w:rPr>
-                <w:color w:val="000000" w:themeColor="text1"/>
-                <w:lang w:val="en-US"/>
-              </w:rPr>
-              <w:t>{{l</w:t>
-            </w:r>
-            <w:r>
-              <w:rPr>
-                <w:color w:val="000000" w:themeColor="text1"/>
-              </w:rPr>
-              <w:t>3</w:t>
-            </w:r>
-            <w:r>
-              <w:rPr>
-                <w:color w:val="000000" w:themeColor="text1"/>
-                <w:lang w:val="en-US"/>
-              </w:rPr>
-              <w:t>4}}</w:t>
-            </w:r>
+            <w:vMerge/>
+            <w:vAlign w:val="center"/>
+          </w:tcPr>
+          <w:p>
+            <w:pPr>
+              <w:tabs>
+                <w:tab w:val="left" w:pos="851"/>
+                <w:tab w:val="left" w:pos="5670"/>
+              </w:tabs>
+              <w:spacing w:line="360" w:lineRule="auto"/>
+              <w:jc w:val="center"/>
+              <w:rPr>
+                <w:color w:val="000000" w:themeColor="text1"/>
+                <w:lang w:val="en-US"/>
+              </w:rPr>
+            </w:pPr>
           </w:p>
         </w:tc>
         <w:tc>
@@ -3233,41 +2972,22 @@
         <w:tc>
           <w:tcPr>
             <w:tcW w:w="1701" w:type="dxa"/>
-            <w:vAlign w:val="center"/>
-          </w:tcPr>
-          <w:p>
-            <w:pPr>
-              <w:tabs>
-                <w:tab w:val="left" w:pos="851"/>
-                <w:tab w:val="left" w:pos="5670"/>
-              </w:tabs>
-              <w:spacing w:line="360" w:lineRule="auto"/>
-              <w:jc w:val="center"/>
-              <w:rPr>
-                <w:color w:val="000000" w:themeColor="text1"/>
-                <w:lang w:val="en-US"/>
-              </w:rPr>
-            </w:pPr>
-            <w:r>
-              <w:rPr>
-                <w:color w:val="000000" w:themeColor="text1"/>
-                <w:lang w:val="en-US"/>
-              </w:rPr>
-              <w:t>{{l</w:t>
-            </w:r>
-            <w:r>
-              <w:rPr>
-                <w:color w:val="000000" w:themeColor="text1"/>
-              </w:rPr>
-              <w:t>3</w:t>
-            </w:r>
-            <w:r>
-              <w:rPr>
-                <w:color w:val="000000" w:themeColor="text1"/>
-                <w:lang w:val="en-US"/>
-              </w:rPr>
-              <w:t>5}}</w:t>
-            </w:r>
+            <w:vMerge/>
+            <w:vAlign w:val="center"/>
+          </w:tcPr>
+          <w:p>
+            <w:pPr>
+              <w:tabs>
+                <w:tab w:val="left" w:pos="851"/>
+                <w:tab w:val="left" w:pos="5670"/>
+              </w:tabs>
+              <w:spacing w:line="360" w:lineRule="auto"/>
+              <w:jc w:val="center"/>
+              <w:rPr>
+                <w:color w:val="000000" w:themeColor="text1"/>
+                <w:lang w:val="en-US"/>
+              </w:rPr>
+            </w:pPr>
           </w:p>
         </w:tc>
         <w:tc>

</xml_diff>